<commit_message>
ajeidanto a etapa 4
</commit_message>
<xml_diff>
--- a/3aEtapa.docx
+++ b/3aEtapa.docx
@@ -5,7 +5,7 @@
   <w:body>
     <w:p>
       <w:pPr>
-        <w:pStyle w:val="Normal1"/>
+        <w:pStyle w:val="LOnormal"/>
         <w:rPr/>
       </w:pPr>
       <w:r>
@@ -21,7 +21,7 @@
     </w:p>
     <w:p>
       <w:pPr>
-        <w:pStyle w:val="Normal1"/>
+        <w:pStyle w:val="LOnormal"/>
         <w:jc w:val="center"/>
         <w:rPr>
           <w:b/>
@@ -58,7 +58,7 @@
     </w:p>
     <w:p>
       <w:pPr>
-        <w:pStyle w:val="Normal1"/>
+        <w:pStyle w:val="LOnormal"/>
         <w:jc w:val="center"/>
         <w:rPr>
           <w:b/>
@@ -77,7 +77,7 @@
     </w:p>
     <w:p>
       <w:pPr>
-        <w:pStyle w:val="Normal1"/>
+        <w:pStyle w:val="LOnormal"/>
         <w:jc w:val="center"/>
         <w:rPr>
           <w:b/>
@@ -96,25 +96,25 @@
     </w:p>
     <w:p>
       <w:pPr>
-        <w:pStyle w:val="Normal1"/>
-        <w:rPr>
-          <w:b/>
-          <w:b/>
-          <w:sz w:val="24"/>
-          <w:szCs w:val="24"/>
-        </w:rPr>
-      </w:pPr>
-      <w:r>
-        <w:rPr>
-          <w:b/>
-          <w:sz w:val="24"/>
-          <w:szCs w:val="24"/>
-        </w:rPr>
-      </w:r>
-    </w:p>
-    <w:p>
-      <w:pPr>
-        <w:pStyle w:val="Normal1"/>
+        <w:pStyle w:val="LOnormal"/>
+        <w:rPr>
+          <w:b/>
+          <w:b/>
+          <w:sz w:val="24"/>
+          <w:szCs w:val="24"/>
+        </w:rPr>
+      </w:pPr>
+      <w:r>
+        <w:rPr>
+          <w:b/>
+          <w:sz w:val="24"/>
+          <w:szCs w:val="24"/>
+        </w:rPr>
+      </w:r>
+    </w:p>
+    <w:p>
+      <w:pPr>
+        <w:pStyle w:val="LOnormal"/>
         <w:numPr>
           <w:ilvl w:val="0"/>
           <w:numId w:val="1"/>
@@ -165,7 +165,7 @@
     </w:p>
     <w:p>
       <w:pPr>
-        <w:pStyle w:val="Normal1"/>
+        <w:pStyle w:val="LOnormal"/>
         <w:ind w:firstLine="720"/>
         <w:rPr>
           <w:b/>
@@ -185,7 +185,7 @@
     </w:p>
     <w:p>
       <w:pPr>
-        <w:pStyle w:val="Normal1"/>
+        <w:pStyle w:val="LOnormal"/>
         <w:ind w:firstLine="720"/>
         <w:rPr>
           <w:b/>
@@ -205,7 +205,7 @@
     </w:p>
     <w:p>
       <w:pPr>
-        <w:pStyle w:val="Normal1"/>
+        <w:pStyle w:val="LOnormal"/>
         <w:ind w:firstLine="720"/>
         <w:rPr>
           <w:b/>
@@ -224,7 +224,7 @@
     </w:p>
     <w:p>
       <w:pPr>
-        <w:pStyle w:val="Normal1"/>
+        <w:pStyle w:val="LOnormal"/>
         <w:numPr>
           <w:ilvl w:val="0"/>
           <w:numId w:val="1"/>
@@ -254,25 +254,25 @@
     </w:p>
     <w:p>
       <w:pPr>
-        <w:pStyle w:val="Normal1"/>
-        <w:rPr>
-          <w:b/>
-          <w:b/>
-          <w:sz w:val="24"/>
-          <w:szCs w:val="24"/>
-        </w:rPr>
-      </w:pPr>
-      <w:r>
-        <w:rPr>
-          <w:b/>
-          <w:sz w:val="24"/>
-          <w:szCs w:val="24"/>
-        </w:rPr>
-      </w:r>
-    </w:p>
-    <w:p>
-      <w:pPr>
-        <w:pStyle w:val="Normal1"/>
+        <w:pStyle w:val="LOnormal"/>
+        <w:rPr>
+          <w:b/>
+          <w:b/>
+          <w:sz w:val="24"/>
+          <w:szCs w:val="24"/>
+        </w:rPr>
+      </w:pPr>
+      <w:r>
+        <w:rPr>
+          <w:b/>
+          <w:sz w:val="24"/>
+          <w:szCs w:val="24"/>
+        </w:rPr>
+      </w:r>
+    </w:p>
+    <w:p>
+      <w:pPr>
+        <w:pStyle w:val="LOnormal"/>
         <w:ind w:left="720" w:hanging="0"/>
         <w:rPr>
           <w:b/>
@@ -292,7 +292,7 @@
     </w:p>
     <w:p>
       <w:pPr>
-        <w:pStyle w:val="Normal1"/>
+        <w:pStyle w:val="LOnormal"/>
         <w:ind w:left="720" w:hanging="0"/>
         <w:rPr>
           <w:b/>
@@ -312,7 +312,7 @@
     </w:p>
     <w:p>
       <w:pPr>
-        <w:pStyle w:val="Normal1"/>
+        <w:pStyle w:val="LOnormal"/>
         <w:ind w:left="720" w:hanging="0"/>
         <w:rPr>
           <w:b/>
@@ -332,7 +332,7 @@
     </w:p>
     <w:p>
       <w:pPr>
-        <w:pStyle w:val="Normal1"/>
+        <w:pStyle w:val="LOnormal"/>
         <w:ind w:left="720" w:hanging="0"/>
         <w:rPr>
           <w:b/>
@@ -352,7 +352,7 @@
     </w:p>
     <w:p>
       <w:pPr>
-        <w:pStyle w:val="Normal1"/>
+        <w:pStyle w:val="LOnormal"/>
         <w:ind w:left="720" w:hanging="0"/>
         <w:rPr>
           <w:b/>
@@ -372,7 +372,7 @@
     </w:p>
     <w:p>
       <w:pPr>
-        <w:pStyle w:val="Normal1"/>
+        <w:pStyle w:val="LOnormal"/>
         <w:ind w:left="720" w:hanging="0"/>
         <w:rPr>
           <w:b/>
@@ -392,7 +392,7 @@
     </w:p>
     <w:p>
       <w:pPr>
-        <w:pStyle w:val="Normal1"/>
+        <w:pStyle w:val="LOnormal"/>
         <w:ind w:left="720" w:hanging="0"/>
         <w:rPr>
           <w:b/>
@@ -412,7 +412,7 @@
     </w:p>
     <w:p>
       <w:pPr>
-        <w:pStyle w:val="Normal1"/>
+        <w:pStyle w:val="LOnormal"/>
         <w:ind w:left="720" w:hanging="0"/>
         <w:rPr>
           <w:b/>
@@ -432,7 +432,7 @@
     </w:p>
     <w:p>
       <w:pPr>
-        <w:pStyle w:val="Normal1"/>
+        <w:pStyle w:val="LOnormal"/>
         <w:ind w:left="720" w:hanging="0"/>
         <w:rPr>
           <w:b/>
@@ -452,7 +452,7 @@
     </w:p>
     <w:p>
       <w:pPr>
-        <w:pStyle w:val="Normal1"/>
+        <w:pStyle w:val="LOnormal"/>
         <w:ind w:left="720" w:hanging="0"/>
         <w:rPr>
           <w:b/>
@@ -472,7 +472,7 @@
     </w:p>
     <w:p>
       <w:pPr>
-        <w:pStyle w:val="Normal1"/>
+        <w:pStyle w:val="LOnormal"/>
         <w:ind w:left="720" w:hanging="0"/>
         <w:rPr>
           <w:b/>
@@ -491,7 +491,7 @@
     </w:p>
     <w:p>
       <w:pPr>
-        <w:pStyle w:val="Normal1"/>
+        <w:pStyle w:val="LOnormal"/>
         <w:numPr>
           <w:ilvl w:val="0"/>
           <w:numId w:val="1"/>
@@ -513,22 +513,22 @@
     </w:p>
     <w:p>
       <w:pPr>
-        <w:pStyle w:val="Normal1"/>
-        <w:rPr>
-          <w:sz w:val="24"/>
-          <w:szCs w:val="24"/>
-        </w:rPr>
-      </w:pPr>
-      <w:r>
-        <w:rPr>
-          <w:sz w:val="24"/>
-          <w:szCs w:val="24"/>
-        </w:rPr>
-      </w:r>
-    </w:p>
-    <w:p>
-      <w:pPr>
-        <w:pStyle w:val="Normal1"/>
+        <w:pStyle w:val="LOnormal"/>
+        <w:rPr>
+          <w:sz w:val="24"/>
+          <w:szCs w:val="24"/>
+        </w:rPr>
+      </w:pPr>
+      <w:r>
+        <w:rPr>
+          <w:sz w:val="24"/>
+          <w:szCs w:val="24"/>
+        </w:rPr>
+      </w:r>
+    </w:p>
+    <w:p>
+      <w:pPr>
+        <w:pStyle w:val="LOnormal"/>
         <w:ind w:left="720" w:hanging="0"/>
         <w:rPr>
           <w:b/>
@@ -548,7 +548,7 @@
     </w:p>
     <w:p>
       <w:pPr>
-        <w:pStyle w:val="Normal1"/>
+        <w:pStyle w:val="LOnormal"/>
         <w:ind w:left="720" w:hanging="0"/>
         <w:rPr>
           <w:b/>
@@ -568,7 +568,7 @@
     </w:p>
     <w:p>
       <w:pPr>
-        <w:pStyle w:val="Normal1"/>
+        <w:pStyle w:val="LOnormal"/>
         <w:ind w:left="720" w:hanging="0"/>
         <w:rPr>
           <w:b/>
@@ -589,7 +589,7 @@
     </w:p>
     <w:p>
       <w:pPr>
-        <w:pStyle w:val="Normal1"/>
+        <w:pStyle w:val="LOnormal"/>
         <w:ind w:left="720" w:hanging="0"/>
         <w:rPr>
           <w:b/>
@@ -610,7 +610,7 @@
     </w:p>
     <w:p>
       <w:pPr>
-        <w:pStyle w:val="Normal1"/>
+        <w:pStyle w:val="LOnormal"/>
         <w:ind w:left="720" w:hanging="0"/>
         <w:rPr>
           <w:b/>
@@ -631,7 +631,7 @@
     </w:p>
     <w:p>
       <w:pPr>
-        <w:pStyle w:val="Normal1"/>
+        <w:pStyle w:val="LOnormal"/>
         <w:ind w:left="720" w:hanging="0"/>
         <w:rPr>
           <w:b/>
@@ -652,7 +652,7 @@
     </w:p>
     <w:p>
       <w:pPr>
-        <w:pStyle w:val="Normal1"/>
+        <w:pStyle w:val="LOnormal"/>
         <w:ind w:left="720" w:hanging="0"/>
         <w:rPr>
           <w:b/>
@@ -673,7 +673,7 @@
     </w:p>
     <w:p>
       <w:pPr>
-        <w:pStyle w:val="Normal1"/>
+        <w:pStyle w:val="LOnormal"/>
         <w:ind w:left="720" w:hanging="0"/>
         <w:rPr>
           <w:b/>
@@ -694,7 +694,7 @@
     </w:p>
     <w:p>
       <w:pPr>
-        <w:pStyle w:val="Normal1"/>
+        <w:pStyle w:val="LOnormal"/>
         <w:ind w:left="720" w:hanging="0"/>
         <w:rPr>
           <w:b/>
@@ -723,7 +723,7 @@
     </w:p>
     <w:p>
       <w:pPr>
-        <w:pStyle w:val="Normal1"/>
+        <w:pStyle w:val="LOnormal"/>
         <w:ind w:left="720" w:hanging="0"/>
         <w:rPr>
           <w:b/>
@@ -744,7 +744,7 @@
     </w:p>
     <w:p>
       <w:pPr>
-        <w:pStyle w:val="Normal1"/>
+        <w:pStyle w:val="LOnormal"/>
         <w:ind w:left="720" w:hanging="0"/>
         <w:rPr>
           <w:b/>
@@ -773,7 +773,7 @@
     </w:p>
     <w:p>
       <w:pPr>
-        <w:pStyle w:val="Normal1"/>
+        <w:pStyle w:val="LOnormal"/>
         <w:ind w:left="720" w:hanging="0"/>
         <w:rPr>
           <w:b/>
@@ -802,7 +802,7 @@
     </w:p>
     <w:p>
       <w:pPr>
-        <w:pStyle w:val="Normal1"/>
+        <w:pStyle w:val="LOnormal"/>
         <w:ind w:left="720" w:hanging="0"/>
         <w:rPr>
           <w:b/>
@@ -823,7 +823,7 @@
     </w:p>
     <w:p>
       <w:pPr>
-        <w:pStyle w:val="Normal1"/>
+        <w:pStyle w:val="LOnormal"/>
         <w:ind w:left="720" w:hanging="0"/>
         <w:rPr>
           <w:b/>
@@ -842,7 +842,7 @@
     </w:p>
     <w:p>
       <w:pPr>
-        <w:pStyle w:val="Normal1"/>
+        <w:pStyle w:val="LOnormal"/>
         <w:ind w:left="720" w:hanging="0"/>
         <w:rPr>
           <w:b/>
@@ -861,7 +861,7 @@
     </w:p>
     <w:p>
       <w:pPr>
-        <w:pStyle w:val="Normal1"/>
+        <w:pStyle w:val="LOnormal"/>
         <w:ind w:left="720" w:hanging="0"/>
         <w:rPr>
           <w:b/>
@@ -880,7 +880,7 @@
     </w:p>
     <w:p>
       <w:pPr>
-        <w:pStyle w:val="Normal1"/>
+        <w:pStyle w:val="LOnormal"/>
         <w:ind w:left="720" w:hanging="0"/>
         <w:rPr>
           <w:b/>
@@ -899,7 +899,7 @@
     </w:p>
     <w:p>
       <w:pPr>
-        <w:pStyle w:val="Normal1"/>
+        <w:pStyle w:val="LOnormal"/>
         <w:ind w:left="720" w:hanging="0"/>
         <w:rPr>
           <w:b/>
@@ -918,7 +918,7 @@
     </w:p>
     <w:p>
       <w:pPr>
-        <w:pStyle w:val="Normal1"/>
+        <w:pStyle w:val="LOnormal"/>
         <w:ind w:left="720" w:hanging="0"/>
         <w:rPr>
           <w:b/>
@@ -937,7 +937,7 @@
     </w:p>
     <w:p>
       <w:pPr>
-        <w:pStyle w:val="Normal1"/>
+        <w:pStyle w:val="LOnormal"/>
         <w:numPr>
           <w:ilvl w:val="0"/>
           <w:numId w:val="1"/>
@@ -982,25 +982,25 @@
     </w:p>
     <w:p>
       <w:pPr>
-        <w:pStyle w:val="Normal1"/>
-        <w:rPr>
-          <w:b/>
-          <w:b/>
-          <w:sz w:val="24"/>
-          <w:szCs w:val="24"/>
-        </w:rPr>
-      </w:pPr>
-      <w:r>
-        <w:rPr>
-          <w:b/>
-          <w:sz w:val="24"/>
-          <w:szCs w:val="24"/>
-        </w:rPr>
-      </w:r>
-    </w:p>
-    <w:p>
-      <w:pPr>
-        <w:pStyle w:val="Normal1"/>
+        <w:pStyle w:val="LOnormal"/>
+        <w:rPr>
+          <w:b/>
+          <w:b/>
+          <w:sz w:val="24"/>
+          <w:szCs w:val="24"/>
+        </w:rPr>
+      </w:pPr>
+      <w:r>
+        <w:rPr>
+          <w:b/>
+          <w:sz w:val="24"/>
+          <w:szCs w:val="24"/>
+        </w:rPr>
+      </w:r>
+    </w:p>
+    <w:p>
+      <w:pPr>
+        <w:pStyle w:val="LOnormal"/>
         <w:ind w:left="720" w:hanging="0"/>
         <w:rPr>
           <w:b/>
@@ -1020,7 +1020,7 @@
     </w:p>
     <w:p>
       <w:pPr>
-        <w:pStyle w:val="Normal1"/>
+        <w:pStyle w:val="LOnormal"/>
         <w:ind w:left="720" w:hanging="0"/>
         <w:rPr>
           <w:b/>
@@ -1040,7 +1040,7 @@
     </w:p>
     <w:p>
       <w:pPr>
-        <w:pStyle w:val="Normal1"/>
+        <w:pStyle w:val="LOnormal"/>
         <w:ind w:left="720" w:hanging="0"/>
         <w:rPr>
           <w:b/>
@@ -1061,7 +1061,7 @@
     </w:p>
     <w:p>
       <w:pPr>
-        <w:pStyle w:val="Normal1"/>
+        <w:pStyle w:val="LOnormal"/>
         <w:ind w:left="720" w:hanging="0"/>
         <w:rPr>
           <w:b/>
@@ -1090,7 +1090,7 @@
     </w:p>
     <w:p>
       <w:pPr>
-        <w:pStyle w:val="Normal1"/>
+        <w:pStyle w:val="LOnormal"/>
         <w:ind w:left="720" w:hanging="0"/>
         <w:rPr>
           <w:b/>
@@ -1111,7 +1111,7 @@
     </w:p>
     <w:p>
       <w:pPr>
-        <w:pStyle w:val="Normal1"/>
+        <w:pStyle w:val="LOnormal"/>
         <w:ind w:left="720" w:hanging="0"/>
         <w:rPr>
           <w:b/>
@@ -1132,7 +1132,7 @@
     </w:p>
     <w:p>
       <w:pPr>
-        <w:pStyle w:val="Normal1"/>
+        <w:pStyle w:val="LOnormal"/>
         <w:ind w:left="720" w:hanging="0"/>
         <w:rPr>
           <w:b/>
@@ -1161,7 +1161,7 @@
     </w:p>
     <w:p>
       <w:pPr>
-        <w:pStyle w:val="Normal1"/>
+        <w:pStyle w:val="LOnormal"/>
         <w:ind w:left="720" w:hanging="0"/>
         <w:rPr>
           <w:b/>
@@ -1181,7 +1181,7 @@
     </w:p>
     <w:p>
       <w:pPr>
-        <w:pStyle w:val="Normal1"/>
+        <w:pStyle w:val="LOnormal"/>
         <w:ind w:left="720" w:hanging="0"/>
         <w:rPr>
           <w:b/>
@@ -1210,7 +1210,7 @@
     </w:p>
     <w:p>
       <w:pPr>
-        <w:pStyle w:val="Normal1"/>
+        <w:pStyle w:val="LOnormal"/>
         <w:ind w:left="720" w:hanging="0"/>
         <w:rPr>
           <w:b/>
@@ -1239,7 +1239,7 @@
     </w:p>
     <w:p>
       <w:pPr>
-        <w:pStyle w:val="Normal1"/>
+        <w:pStyle w:val="LOnormal"/>
         <w:ind w:left="720" w:hanging="0"/>
         <w:rPr>
           <w:b/>
@@ -1268,7 +1268,7 @@
     </w:p>
     <w:p>
       <w:pPr>
-        <w:pStyle w:val="Normal1"/>
+        <w:pStyle w:val="LOnormal"/>
         <w:ind w:left="720" w:hanging="0"/>
         <w:rPr>
           <w:b/>
@@ -1297,7 +1297,7 @@
     </w:p>
     <w:p>
       <w:pPr>
-        <w:pStyle w:val="Normal1"/>
+        <w:pStyle w:val="LOnormal"/>
         <w:ind w:left="720" w:hanging="0"/>
         <w:rPr>
           <w:b/>
@@ -1326,7 +1326,7 @@
     </w:p>
     <w:p>
       <w:pPr>
-        <w:pStyle w:val="Normal1"/>
+        <w:pStyle w:val="LOnormal"/>
         <w:ind w:left="720" w:hanging="0"/>
         <w:rPr>
           <w:b/>
@@ -1355,7 +1355,7 @@
     </w:p>
     <w:p>
       <w:pPr>
-        <w:pStyle w:val="Normal1"/>
+        <w:pStyle w:val="LOnormal"/>
         <w:ind w:left="720" w:hanging="0"/>
         <w:rPr>
           <w:b/>
@@ -1384,7 +1384,7 @@
     </w:p>
     <w:p>
       <w:pPr>
-        <w:pStyle w:val="Normal1"/>
+        <w:pStyle w:val="LOnormal"/>
         <w:ind w:left="720" w:hanging="0"/>
         <w:rPr>
           <w:b/>
@@ -1413,7 +1413,7 @@
     </w:p>
     <w:p>
       <w:pPr>
-        <w:pStyle w:val="Normal1"/>
+        <w:pStyle w:val="LOnormal"/>
         <w:ind w:left="720" w:hanging="0"/>
         <w:rPr>
           <w:b/>
@@ -1434,7 +1434,7 @@
     </w:p>
     <w:p>
       <w:pPr>
-        <w:pStyle w:val="Normal1"/>
+        <w:pStyle w:val="LOnormal"/>
         <w:ind w:left="720" w:hanging="0"/>
         <w:rPr>
           <w:b/>
@@ -1454,43 +1454,43 @@
     </w:p>
     <w:p>
       <w:pPr>
-        <w:pStyle w:val="Normal1"/>
-        <w:rPr>
-          <w:b/>
-          <w:b/>
-          <w:sz w:val="24"/>
-          <w:szCs w:val="24"/>
-        </w:rPr>
-      </w:pPr>
-      <w:r>
-        <w:rPr>
-          <w:b/>
-          <w:sz w:val="24"/>
-          <w:szCs w:val="24"/>
-        </w:rPr>
-      </w:r>
-    </w:p>
-    <w:p>
-      <w:pPr>
-        <w:pStyle w:val="Normal1"/>
-        <w:rPr>
-          <w:b/>
-          <w:b/>
-          <w:sz w:val="24"/>
-          <w:szCs w:val="24"/>
-        </w:rPr>
-      </w:pPr>
-      <w:r>
-        <w:rPr>
-          <w:b/>
-          <w:sz w:val="24"/>
-          <w:szCs w:val="24"/>
-        </w:rPr>
-      </w:r>
-    </w:p>
-    <w:p>
-      <w:pPr>
-        <w:pStyle w:val="Normal1"/>
+        <w:pStyle w:val="LOnormal"/>
+        <w:rPr>
+          <w:b/>
+          <w:b/>
+          <w:sz w:val="24"/>
+          <w:szCs w:val="24"/>
+        </w:rPr>
+      </w:pPr>
+      <w:r>
+        <w:rPr>
+          <w:b/>
+          <w:sz w:val="24"/>
+          <w:szCs w:val="24"/>
+        </w:rPr>
+      </w:r>
+    </w:p>
+    <w:p>
+      <w:pPr>
+        <w:pStyle w:val="LOnormal"/>
+        <w:rPr>
+          <w:b/>
+          <w:b/>
+          <w:sz w:val="24"/>
+          <w:szCs w:val="24"/>
+        </w:rPr>
+      </w:pPr>
+      <w:r>
+        <w:rPr>
+          <w:b/>
+          <w:sz w:val="24"/>
+          <w:szCs w:val="24"/>
+        </w:rPr>
+      </w:r>
+    </w:p>
+    <w:p>
+      <w:pPr>
+        <w:pStyle w:val="LOnormal"/>
         <w:numPr>
           <w:ilvl w:val="0"/>
           <w:numId w:val="1"/>
@@ -1524,7 +1524,23 @@
           <w:sz w:val="24"/>
           <w:szCs w:val="24"/>
         </w:rPr>
-        <w:t>app/url.py</w:t>
+        <w:t>app/url</w:t>
+      </w:r>
+      <w:r>
+        <w:rPr>
+          <w:b/>
+          <w:sz w:val="24"/>
+          <w:szCs w:val="24"/>
+        </w:rPr>
+        <w:t>s</w:t>
+      </w:r>
+      <w:r>
+        <w:rPr>
+          <w:b/>
+          <w:sz w:val="24"/>
+          <w:szCs w:val="24"/>
+        </w:rPr>
+        <w:t>.py</w:t>
       </w:r>
       <w:r>
         <w:rPr>
@@ -1539,7 +1555,23 @@
           <w:sz w:val="24"/>
           <w:szCs w:val="24"/>
         </w:rPr>
-        <w:t>url.py</w:t>
+        <w:t>url</w:t>
+      </w:r>
+      <w:r>
+        <w:rPr>
+          <w:b/>
+          <w:sz w:val="24"/>
+          <w:szCs w:val="24"/>
+        </w:rPr>
+        <w:t>s</w:t>
+      </w:r>
+      <w:r>
+        <w:rPr>
+          <w:b/>
+          <w:sz w:val="24"/>
+          <w:szCs w:val="24"/>
+        </w:rPr>
+        <w:t>.py</w:t>
       </w:r>
       <w:r>
         <w:rPr>
@@ -1554,7 +1586,23 @@
           <w:sz w:val="24"/>
           <w:szCs w:val="24"/>
         </w:rPr>
-        <w:t>APP/url.py</w:t>
+        <w:t>APP/url</w:t>
+      </w:r>
+      <w:r>
+        <w:rPr>
+          <w:b/>
+          <w:sz w:val="24"/>
+          <w:szCs w:val="24"/>
+        </w:rPr>
+        <w:t>s</w:t>
+      </w:r>
+      <w:r>
+        <w:rPr>
+          <w:b/>
+          <w:sz w:val="24"/>
+          <w:szCs w:val="24"/>
+        </w:rPr>
+        <w:t>.py</w:t>
       </w:r>
       <w:r>
         <w:rPr>
@@ -1566,7 +1614,7 @@
     </w:p>
     <w:p>
       <w:pPr>
-        <w:pStyle w:val="Normal1"/>
+        <w:pStyle w:val="LOnormal"/>
         <w:ind w:left="720" w:hanging="0"/>
         <w:rPr>
           <w:sz w:val="24"/>
@@ -1582,7 +1630,7 @@
     </w:p>
     <w:p>
       <w:pPr>
-        <w:pStyle w:val="Normal1"/>
+        <w:pStyle w:val="LOnormal"/>
         <w:shd w:val="clear" w:fill="1F1F1F"/>
         <w:spacing w:lineRule="auto" w:line="324"/>
         <w:ind w:left="720" w:hanging="0"/>
@@ -1632,7 +1680,7 @@
     </w:p>
     <w:p>
       <w:pPr>
-        <w:pStyle w:val="Normal1"/>
+        <w:pStyle w:val="LOnormal"/>
         <w:shd w:val="clear" w:fill="1F1F1F"/>
         <w:spacing w:lineRule="auto" w:line="324"/>
         <w:ind w:left="720" w:hanging="0"/>
@@ -1682,7 +1730,7 @@
     </w:p>
     <w:p>
       <w:pPr>
-        <w:pStyle w:val="Normal1"/>
+        <w:pStyle w:val="LOnormal"/>
         <w:shd w:val="clear" w:fill="1F1F1F"/>
         <w:spacing w:lineRule="auto" w:line="324"/>
         <w:ind w:left="720" w:hanging="0"/>
@@ -1732,7 +1780,7 @@
     </w:p>
     <w:p>
       <w:pPr>
-        <w:pStyle w:val="Normal1"/>
+        <w:pStyle w:val="LOnormal"/>
         <w:shd w:val="clear" w:fill="1F1F1F"/>
         <w:spacing w:lineRule="auto" w:line="324"/>
         <w:ind w:left="720" w:hanging="0"/>
@@ -1782,7 +1830,7 @@
     </w:p>
     <w:p>
       <w:pPr>
-        <w:pStyle w:val="Normal1"/>
+        <w:pStyle w:val="LOnormal"/>
         <w:shd w:val="clear" w:fill="1F1F1F"/>
         <w:spacing w:lineRule="auto" w:line="324"/>
         <w:ind w:left="720" w:hanging="0"/>
@@ -1805,7 +1853,7 @@
     </w:p>
     <w:p>
       <w:pPr>
-        <w:pStyle w:val="Normal1"/>
+        <w:pStyle w:val="LOnormal"/>
         <w:shd w:val="clear" w:fill="1F1F1F"/>
         <w:spacing w:lineRule="auto" w:line="324"/>
         <w:ind w:left="720" w:hanging="0"/>
@@ -1855,7 +1903,7 @@
     </w:p>
     <w:p>
       <w:pPr>
-        <w:pStyle w:val="Normal1"/>
+        <w:pStyle w:val="LOnormal"/>
         <w:shd w:val="clear" w:fill="1F1F1F"/>
         <w:spacing w:lineRule="auto" w:line="324"/>
         <w:ind w:left="720" w:hanging="0"/>
@@ -1914,7 +1962,7 @@
     </w:p>
     <w:p>
       <w:pPr>
-        <w:pStyle w:val="Normal1"/>
+        <w:pStyle w:val="LOnormal"/>
         <w:ind w:left="0" w:hanging="0"/>
         <w:rPr>
           <w:sz w:val="24"/>
@@ -1930,7 +1978,7 @@
     </w:p>
     <w:p>
       <w:pPr>
-        <w:pStyle w:val="Normal1"/>
+        <w:pStyle w:val="LOnormal"/>
         <w:ind w:left="566" w:hanging="285"/>
         <w:rPr>
           <w:sz w:val="24"/>
@@ -1955,7 +2003,7 @@
     </w:p>
     <w:p>
       <w:pPr>
-        <w:pStyle w:val="Normal1"/>
+        <w:pStyle w:val="LOnormal"/>
         <w:shd w:val="clear" w:fill="1F1F1F"/>
         <w:spacing w:lineRule="auto" w:line="324"/>
         <w:rPr>
@@ -1995,7 +2043,7 @@
     </w:p>
     <w:p>
       <w:pPr>
-        <w:pStyle w:val="Normal1"/>
+        <w:pStyle w:val="LOnormal"/>
         <w:shd w:val="clear" w:fill="1F1F1F"/>
         <w:spacing w:lineRule="auto" w:line="324"/>
         <w:rPr>
@@ -2080,7 +2128,7 @@
     </w:p>
     <w:p>
       <w:pPr>
-        <w:pStyle w:val="Normal1"/>
+        <w:pStyle w:val="LOnormal"/>
         <w:shd w:val="clear" w:fill="1F1F1F"/>
         <w:spacing w:lineRule="auto" w:line="324"/>
         <w:rPr>
@@ -2102,7 +2150,7 @@
     </w:p>
     <w:p>
       <w:pPr>
-        <w:pStyle w:val="Normal1"/>
+        <w:pStyle w:val="LOnormal"/>
         <w:ind w:left="0" w:hanging="0"/>
         <w:rPr>
           <w:sz w:val="24"/>
@@ -2118,7 +2166,7 @@
     </w:p>
     <w:p>
       <w:pPr>
-        <w:pStyle w:val="Normal1"/>
+        <w:pStyle w:val="LOnormal"/>
         <w:ind w:left="0" w:hanging="0"/>
         <w:rPr>
           <w:sz w:val="24"/>
@@ -2134,7 +2182,7 @@
     </w:p>
     <w:p>
       <w:pPr>
-        <w:pStyle w:val="Normal1"/>
+        <w:pStyle w:val="LOnormal"/>
         <w:ind w:left="0" w:hanging="0"/>
         <w:rPr>
           <w:sz w:val="24"/>
@@ -2150,7 +2198,7 @@
     </w:p>
     <w:p>
       <w:pPr>
-        <w:pStyle w:val="Normal1"/>
+        <w:pStyle w:val="LOnormal"/>
         <w:ind w:left="0" w:hanging="0"/>
         <w:rPr>
           <w:sz w:val="24"/>
@@ -2190,7 +2238,7 @@
     </w:p>
     <w:p>
       <w:pPr>
-        <w:pStyle w:val="Normal1"/>
+        <w:pStyle w:val="LOnormal"/>
         <w:ind w:left="0" w:hanging="0"/>
         <w:rPr>
           <w:sz w:val="24"/>
@@ -2206,7 +2254,7 @@
     </w:p>
     <w:p>
       <w:pPr>
-        <w:pStyle w:val="Normal1"/>
+        <w:pStyle w:val="LOnormal"/>
         <w:shd w:val="clear" w:fill="1F1F1F"/>
         <w:spacing w:lineRule="auto" w:line="324"/>
         <w:rPr>
@@ -2255,7 +2303,7 @@
     </w:p>
     <w:p>
       <w:pPr>
-        <w:pStyle w:val="Normal1"/>
+        <w:pStyle w:val="LOnormal"/>
         <w:shd w:val="clear" w:fill="1F1F1F"/>
         <w:spacing w:lineRule="auto" w:line="324"/>
         <w:rPr>
@@ -2304,7 +2352,7 @@
     </w:p>
     <w:p>
       <w:pPr>
-        <w:pStyle w:val="Normal1"/>
+        <w:pStyle w:val="LOnormal"/>
         <w:shd w:val="clear" w:fill="1F1F1F"/>
         <w:spacing w:lineRule="auto" w:line="324"/>
         <w:rPr>
@@ -2353,7 +2401,7 @@
     </w:p>
     <w:p>
       <w:pPr>
-        <w:pStyle w:val="Normal1"/>
+        <w:pStyle w:val="LOnormal"/>
         <w:shd w:val="clear" w:fill="1F1F1F"/>
         <w:spacing w:lineRule="auto" w:line="324"/>
         <w:rPr>
@@ -2402,7 +2450,7 @@
     </w:p>
     <w:p>
       <w:pPr>
-        <w:pStyle w:val="Normal1"/>
+        <w:pStyle w:val="LOnormal"/>
         <w:shd w:val="clear" w:fill="1F1F1F"/>
         <w:spacing w:lineRule="auto" w:line="324"/>
         <w:rPr>
@@ -2469,7 +2517,7 @@
     </w:p>
     <w:p>
       <w:pPr>
-        <w:pStyle w:val="Normal1"/>
+        <w:pStyle w:val="LOnormal"/>
         <w:shd w:val="clear" w:fill="1F1F1F"/>
         <w:spacing w:lineRule="auto" w:line="324"/>
         <w:rPr>
@@ -2518,7 +2566,7 @@
     </w:p>
     <w:p>
       <w:pPr>
-        <w:pStyle w:val="Normal1"/>
+        <w:pStyle w:val="LOnormal"/>
         <w:shd w:val="clear" w:fill="1F1F1F"/>
         <w:spacing w:lineRule="auto" w:line="324"/>
         <w:rPr>
@@ -2567,7 +2615,7 @@
     </w:p>
     <w:p>
       <w:pPr>
-        <w:pStyle w:val="Normal1"/>
+        <w:pStyle w:val="LOnormal"/>
         <w:shd w:val="clear" w:fill="1F1F1F"/>
         <w:spacing w:lineRule="auto" w:line="324"/>
         <w:rPr>
@@ -2616,7 +2664,7 @@
     </w:p>
     <w:p>
       <w:pPr>
-        <w:pStyle w:val="Normal1"/>
+        <w:pStyle w:val="LOnormal"/>
         <w:ind w:left="0" w:hanging="0"/>
         <w:rPr>
           <w:sz w:val="24"/>
@@ -2632,7 +2680,7 @@
     </w:p>
     <w:p>
       <w:pPr>
-        <w:pStyle w:val="Normal1"/>
+        <w:pStyle w:val="LOnormal"/>
         <w:ind w:left="0" w:hanging="0"/>
         <w:rPr>
           <w:sz w:val="24"/>
@@ -2687,7 +2735,7 @@
     </w:p>
     <w:p>
       <w:pPr>
-        <w:pStyle w:val="Normal1"/>
+        <w:pStyle w:val="LOnormal"/>
         <w:ind w:left="0" w:hanging="0"/>
         <w:rPr>
           <w:sz w:val="24"/>
@@ -2703,7 +2751,7 @@
     </w:p>
     <w:p>
       <w:pPr>
-        <w:pStyle w:val="Normal1"/>
+        <w:pStyle w:val="LOnormal"/>
         <w:shd w:val="clear" w:fill="1F1F1F"/>
         <w:spacing w:lineRule="auto" w:line="324"/>
         <w:rPr>
@@ -2743,7 +2791,7 @@
     </w:p>
     <w:p>
       <w:pPr>
-        <w:pStyle w:val="Normal1"/>
+        <w:pStyle w:val="LOnormal"/>
         <w:shd w:val="clear" w:fill="1F1F1F"/>
         <w:spacing w:lineRule="auto" w:line="324"/>
         <w:rPr>
@@ -2792,7 +2840,7 @@
     </w:p>
     <w:p>
       <w:pPr>
-        <w:pStyle w:val="Normal1"/>
+        <w:pStyle w:val="LOnormal"/>
         <w:shd w:val="clear" w:fill="1F1F1F"/>
         <w:spacing w:lineRule="auto" w:line="324"/>
         <w:rPr>
@@ -2859,7 +2907,7 @@
     </w:p>
     <w:p>
       <w:pPr>
-        <w:pStyle w:val="Normal1"/>
+        <w:pStyle w:val="LOnormal"/>
         <w:shd w:val="clear" w:fill="1F1F1F"/>
         <w:spacing w:lineRule="auto" w:line="324"/>
         <w:rPr>
@@ -2926,7 +2974,7 @@
     </w:p>
     <w:p>
       <w:pPr>
-        <w:pStyle w:val="Normal1"/>
+        <w:pStyle w:val="LOnormal"/>
         <w:ind w:left="0" w:hanging="0"/>
         <w:rPr>
           <w:sz w:val="24"/>
@@ -2943,7 +2991,7 @@
     </w:p>
     <w:p>
       <w:pPr>
-        <w:pStyle w:val="Normal1"/>
+        <w:pStyle w:val="LOnormal"/>
         <w:numPr>
           <w:ilvl w:val="0"/>
           <w:numId w:val="2"/>
@@ -2965,7 +3013,7 @@
     </w:p>
     <w:p>
       <w:pPr>
-        <w:pStyle w:val="Normal1"/>
+        <w:pStyle w:val="LOnormal"/>
         <w:ind w:left="0" w:hanging="0"/>
         <w:rPr>
           <w:sz w:val="24"/>
@@ -2982,7 +3030,7 @@
     </w:p>
     <w:p>
       <w:pPr>
-        <w:pStyle w:val="Normal1"/>
+        <w:pStyle w:val="LOnormal"/>
         <w:numPr>
           <w:ilvl w:val="0"/>
           <w:numId w:val="1"/>
@@ -3019,7 +3067,7 @@
     </w:p>
     <w:p>
       <w:pPr>
-        <w:pStyle w:val="Normal1"/>
+        <w:pStyle w:val="LOnormal"/>
         <w:ind w:left="720" w:hanging="0"/>
         <w:rPr>
           <w:sz w:val="24"/>
@@ -3036,7 +3084,7 @@
     </w:p>
     <w:p>
       <w:pPr>
-        <w:pStyle w:val="Normal1"/>
+        <w:pStyle w:val="LOnormal"/>
         <w:shd w:val="clear" w:fill="1F1F1F"/>
         <w:spacing w:lineRule="auto" w:line="324"/>
         <w:ind w:left="720" w:hanging="0"/>
@@ -3104,7 +3152,7 @@
     </w:p>
     <w:p>
       <w:pPr>
-        <w:pStyle w:val="Normal1"/>
+        <w:pStyle w:val="LOnormal"/>
         <w:shd w:val="clear" w:fill="1F1F1F"/>
         <w:spacing w:lineRule="auto" w:line="324"/>
         <w:ind w:left="720" w:hanging="0"/>
@@ -3208,7 +3256,7 @@
     </w:p>
     <w:p>
       <w:pPr>
-        <w:pStyle w:val="Normal1"/>
+        <w:pStyle w:val="LOnormal"/>
         <w:shd w:val="clear" w:fill="1F1F1F"/>
         <w:spacing w:lineRule="auto" w:line="324"/>
         <w:ind w:left="720" w:hanging="0"/>
@@ -3312,7 +3360,7 @@
     </w:p>
     <w:p>
       <w:pPr>
-        <w:pStyle w:val="Normal1"/>
+        <w:pStyle w:val="LOnormal"/>
         <w:shd w:val="clear" w:fill="1F1F1F"/>
         <w:spacing w:lineRule="auto" w:line="324"/>
         <w:ind w:left="720" w:hanging="0"/>
@@ -3353,7 +3401,7 @@
     </w:p>
     <w:p>
       <w:pPr>
-        <w:pStyle w:val="Normal1"/>
+        <w:pStyle w:val="LOnormal"/>
         <w:shd w:val="clear" w:fill="1F1F1F"/>
         <w:spacing w:lineRule="auto" w:line="324"/>
         <w:ind w:left="720" w:hanging="0"/>
@@ -3394,7 +3442,7 @@
     </w:p>
     <w:p>
       <w:pPr>
-        <w:pStyle w:val="Normal1"/>
+        <w:pStyle w:val="LOnormal"/>
         <w:shd w:val="clear" w:fill="1F1F1F"/>
         <w:spacing w:lineRule="auto" w:line="324"/>
         <w:ind w:left="720" w:hanging="0"/>
@@ -3462,7 +3510,7 @@
     </w:p>
     <w:p>
       <w:pPr>
-        <w:pStyle w:val="Normal1"/>
+        <w:pStyle w:val="LOnormal"/>
         <w:shd w:val="clear" w:fill="1F1F1F"/>
         <w:spacing w:lineRule="auto" w:line="324"/>
         <w:ind w:left="720" w:hanging="0"/>
@@ -3539,7 +3587,7 @@
     </w:p>
     <w:p>
       <w:pPr>
-        <w:pStyle w:val="Normal1"/>
+        <w:pStyle w:val="LOnormal"/>
         <w:shd w:val="clear" w:fill="1F1F1F"/>
         <w:spacing w:lineRule="auto" w:line="324"/>
         <w:ind w:left="720" w:hanging="0"/>
@@ -3598,7 +3646,7 @@
     </w:p>
     <w:p>
       <w:pPr>
-        <w:pStyle w:val="Normal1"/>
+        <w:pStyle w:val="LOnormal"/>
         <w:shd w:val="clear" w:fill="1F1F1F"/>
         <w:spacing w:lineRule="auto" w:line="324"/>
         <w:ind w:left="720" w:hanging="0"/>
@@ -3621,7 +3669,7 @@
     </w:p>
     <w:p>
       <w:pPr>
-        <w:pStyle w:val="Normal1"/>
+        <w:pStyle w:val="LOnormal"/>
         <w:shd w:val="clear" w:fill="1F1F1F"/>
         <w:spacing w:lineRule="auto" w:line="324"/>
         <w:ind w:left="720" w:hanging="0"/>
@@ -3662,7 +3710,7 @@
     </w:p>
     <w:p>
       <w:pPr>
-        <w:pStyle w:val="Normal1"/>
+        <w:pStyle w:val="LOnormal"/>
         <w:shd w:val="clear" w:fill="1F1F1F"/>
         <w:spacing w:lineRule="auto" w:line="324"/>
         <w:ind w:left="720" w:hanging="0"/>
@@ -3739,7 +3787,7 @@
     </w:p>
     <w:p>
       <w:pPr>
-        <w:pStyle w:val="Normal1"/>
+        <w:pStyle w:val="LOnormal"/>
         <w:shd w:val="clear" w:fill="1F1F1F"/>
         <w:spacing w:lineRule="auto" w:line="324"/>
         <w:ind w:left="720" w:hanging="0"/>
@@ -3798,7 +3846,7 @@
     </w:p>
     <w:p>
       <w:pPr>
-        <w:pStyle w:val="Normal1"/>
+        <w:pStyle w:val="LOnormal"/>
         <w:shd w:val="clear" w:fill="1F1F1F"/>
         <w:spacing w:lineRule="auto" w:line="324"/>
         <w:ind w:left="720" w:hanging="0"/>
@@ -3820,7 +3868,7 @@
     </w:p>
     <w:p>
       <w:pPr>
-        <w:pStyle w:val="Normal1"/>
+        <w:pStyle w:val="LOnormal"/>
         <w:shd w:val="clear" w:fill="1F1F1F"/>
         <w:spacing w:lineRule="auto" w:line="324"/>
         <w:ind w:left="720" w:hanging="0"/>
@@ -3842,7 +3890,7 @@
     </w:p>
     <w:p>
       <w:pPr>
-        <w:pStyle w:val="Normal1"/>
+        <w:pStyle w:val="LOnormal"/>
         <w:ind w:left="720" w:hanging="0"/>
         <w:rPr>
           <w:sz w:val="24"/>
@@ -3858,7 +3906,7 @@
     </w:p>
     <w:p>
       <w:pPr>
-        <w:pStyle w:val="Normal1"/>
+        <w:pStyle w:val="LOnormal"/>
         <w:ind w:left="720" w:hanging="0"/>
         <w:rPr>
           <w:sz w:val="24"/>
@@ -3883,7 +3931,7 @@
     </w:p>
     <w:p>
       <w:pPr>
-        <w:pStyle w:val="Normal1"/>
+        <w:pStyle w:val="LOnormal"/>
         <w:ind w:left="720" w:hanging="0"/>
         <w:rPr>
           <w:sz w:val="24"/>
@@ -3899,7 +3947,7 @@
     </w:p>
     <w:p>
       <w:pPr>
-        <w:pStyle w:val="Normal1"/>
+        <w:pStyle w:val="LOnormal"/>
         <w:ind w:left="720" w:hanging="0"/>
         <w:rPr>
           <w:sz w:val="24"/>
@@ -3916,7 +3964,7 @@
     </w:p>
     <w:p>
       <w:pPr>
-        <w:pStyle w:val="Normal1"/>
+        <w:pStyle w:val="LOnormal"/>
         <w:shd w:val="clear" w:fill="1F1F1F"/>
         <w:spacing w:lineRule="auto" w:line="324"/>
         <w:ind w:left="720" w:hanging="0"/>
@@ -3975,7 +4023,7 @@
     </w:p>
     <w:p>
       <w:pPr>
-        <w:pStyle w:val="Normal1"/>
+        <w:pStyle w:val="LOnormal"/>
         <w:shd w:val="clear" w:fill="1F1F1F"/>
         <w:spacing w:lineRule="auto" w:line="324"/>
         <w:ind w:left="720" w:hanging="0"/>
@@ -4016,7 +4064,7 @@
     </w:p>
     <w:p>
       <w:pPr>
-        <w:pStyle w:val="Normal1"/>
+        <w:pStyle w:val="LOnormal"/>
         <w:shd w:val="clear" w:fill="1F1F1F"/>
         <w:spacing w:lineRule="auto" w:line="324"/>
         <w:ind w:left="720" w:hanging="0"/>
@@ -4066,7 +4114,7 @@
     </w:p>
     <w:p>
       <w:pPr>
-        <w:pStyle w:val="Normal1"/>
+        <w:pStyle w:val="LOnormal"/>
         <w:shd w:val="clear" w:fill="1F1F1F"/>
         <w:spacing w:lineRule="auto" w:line="324"/>
         <w:ind w:left="720" w:hanging="0"/>
@@ -4152,7 +4200,7 @@
     </w:p>
     <w:p>
       <w:pPr>
-        <w:pStyle w:val="Normal1"/>
+        <w:pStyle w:val="LOnormal"/>
         <w:shd w:val="clear" w:fill="1F1F1F"/>
         <w:spacing w:lineRule="auto" w:line="324"/>
         <w:ind w:left="720" w:hanging="0"/>
@@ -4202,7 +4250,7 @@
     </w:p>
     <w:p>
       <w:pPr>
-        <w:pStyle w:val="Normal1"/>
+        <w:pStyle w:val="LOnormal"/>
         <w:shd w:val="clear" w:fill="1F1F1F"/>
         <w:spacing w:lineRule="auto" w:line="324"/>
         <w:ind w:left="720" w:hanging="0"/>
@@ -4252,7 +4300,7 @@
     </w:p>
     <w:p>
       <w:pPr>
-        <w:pStyle w:val="Normal1"/>
+        <w:pStyle w:val="LOnormal"/>
         <w:shd w:val="clear" w:fill="1F1F1F"/>
         <w:spacing w:lineRule="auto" w:line="324"/>
         <w:ind w:left="720" w:hanging="0"/>
@@ -4302,7 +4350,7 @@
     </w:p>
     <w:p>
       <w:pPr>
-        <w:pStyle w:val="Normal1"/>
+        <w:pStyle w:val="LOnormal"/>
         <w:shd w:val="clear" w:fill="1F1F1F"/>
         <w:spacing w:lineRule="auto" w:line="324"/>
         <w:ind w:left="720" w:hanging="0"/>
@@ -4415,7 +4463,7 @@
     </w:p>
     <w:p>
       <w:pPr>
-        <w:pStyle w:val="Normal1"/>
+        <w:pStyle w:val="LOnormal"/>
         <w:shd w:val="clear" w:fill="1F1F1F"/>
         <w:spacing w:lineRule="auto" w:line="324"/>
         <w:ind w:left="720" w:hanging="0"/>
@@ -4447,7 +4495,7 @@
     </w:p>
     <w:p>
       <w:pPr>
-        <w:pStyle w:val="Normal1"/>
+        <w:pStyle w:val="LOnormal"/>
         <w:shd w:val="clear" w:fill="1F1F1F"/>
         <w:spacing w:lineRule="auto" w:line="324"/>
         <w:ind w:left="720" w:hanging="0"/>
@@ -4569,7 +4617,7 @@
     </w:p>
     <w:p>
       <w:pPr>
-        <w:pStyle w:val="Normal1"/>
+        <w:pStyle w:val="LOnormal"/>
         <w:shd w:val="clear" w:fill="1F1F1F"/>
         <w:spacing w:lineRule="auto" w:line="324"/>
         <w:ind w:left="720" w:hanging="0"/>
@@ -4763,7 +4811,7 @@
     </w:p>
     <w:p>
       <w:pPr>
-        <w:pStyle w:val="Normal1"/>
+        <w:pStyle w:val="LOnormal"/>
         <w:shd w:val="clear" w:fill="1F1F1F"/>
         <w:spacing w:lineRule="auto" w:line="324"/>
         <w:ind w:left="720" w:hanging="0"/>
@@ -4867,7 +4915,7 @@
     </w:p>
     <w:p>
       <w:pPr>
-        <w:pStyle w:val="Normal1"/>
+        <w:pStyle w:val="LOnormal"/>
         <w:shd w:val="clear" w:fill="1F1F1F"/>
         <w:spacing w:lineRule="auto" w:line="324"/>
         <w:ind w:left="720" w:hanging="0"/>
@@ -5061,7 +5109,7 @@
     </w:p>
     <w:p>
       <w:pPr>
-        <w:pStyle w:val="Normal1"/>
+        <w:pStyle w:val="LOnormal"/>
         <w:shd w:val="clear" w:fill="1F1F1F"/>
         <w:spacing w:lineRule="auto" w:line="324"/>
         <w:ind w:left="720" w:hanging="0"/>
@@ -5273,7 +5321,7 @@
     </w:p>
     <w:p>
       <w:pPr>
-        <w:pStyle w:val="Normal1"/>
+        <w:pStyle w:val="LOnormal"/>
         <w:shd w:val="clear" w:fill="1F1F1F"/>
         <w:spacing w:lineRule="auto" w:line="324"/>
         <w:ind w:left="720" w:hanging="0"/>
@@ -5332,7 +5380,7 @@
     </w:p>
     <w:p>
       <w:pPr>
-        <w:pStyle w:val="Normal1"/>
+        <w:pStyle w:val="LOnormal"/>
         <w:shd w:val="clear" w:fill="1F1F1F"/>
         <w:spacing w:lineRule="auto" w:line="324"/>
         <w:ind w:left="720" w:hanging="0"/>
@@ -5382,7 +5430,7 @@
     </w:p>
     <w:p>
       <w:pPr>
-        <w:pStyle w:val="Normal1"/>
+        <w:pStyle w:val="LOnormal"/>
         <w:shd w:val="clear" w:fill="1F1F1F"/>
         <w:spacing w:lineRule="auto" w:line="324"/>
         <w:ind w:left="720" w:hanging="0"/>
@@ -5432,7 +5480,7 @@
     </w:p>
     <w:p>
       <w:pPr>
-        <w:pStyle w:val="Normal1"/>
+        <w:pStyle w:val="LOnormal"/>
         <w:shd w:val="clear" w:fill="1F1F1F"/>
         <w:spacing w:lineRule="auto" w:line="324"/>
         <w:ind w:left="720" w:hanging="0"/>
@@ -5473,7 +5521,7 @@
     </w:p>
     <w:p>
       <w:pPr>
-        <w:pStyle w:val="Normal1"/>
+        <w:pStyle w:val="LOnormal"/>
         <w:ind w:left="720" w:hanging="0"/>
         <w:rPr>
           <w:sz w:val="24"/>
@@ -5490,7 +5538,7 @@
     </w:p>
     <w:p>
       <w:pPr>
-        <w:pStyle w:val="Normal1"/>
+        <w:pStyle w:val="LOnormal"/>
         <w:ind w:left="720" w:hanging="0"/>
         <w:rPr>
           <w:rFonts w:ascii="Courier New" w:hAnsi="Courier New" w:eastAsia="Courier New" w:cs="Courier New"/>
@@ -5515,12 +5563,51 @@
       </w:r>
       <w:r>
         <w:rPr>
+          <w:color w:val="FF0000"/>
+          <w:sz w:val="24"/>
+          <w:szCs w:val="24"/>
+          <w:shd w:fill="auto" w:val="clear"/>
+        </w:rPr>
+        <w:t>resultado</w:t>
+      </w:r>
+      <w:r>
+        <w:rPr>
+          <w:rFonts w:eastAsia="Courier New" w:cs="Courier New" w:ascii="Courier New" w:hAnsi="Courier New"/>
+          <w:color w:val="FF0000"/>
+          <w:sz w:val="21"/>
+          <w:szCs w:val="21"/>
+          <w:shd w:fill="auto" w:val="clear"/>
+        </w:rPr>
+        <w:t xml:space="preserve">&gt;6 e </w:t>
+      </w:r>
+      <w:r>
+        <w:rPr>
+          <w:rFonts w:eastAsia="Courier New" w:cs="Courier New" w:ascii="Courier New" w:hAnsi="Courier New"/>
+          <w:color w:val="FF0000"/>
+          <w:sz w:val="21"/>
+          <w:szCs w:val="21"/>
+          <w:shd w:fill="auto" w:val="clear"/>
+        </w:rPr>
+        <w:t>resultado</w:t>
+      </w:r>
+      <w:r>
+        <w:rPr>
+          <w:rFonts w:eastAsia="Courier New" w:cs="Courier New" w:ascii="Courier New" w:hAnsi="Courier New"/>
+          <w:color w:val="FF0000"/>
+          <w:sz w:val="21"/>
+          <w:szCs w:val="21"/>
+          <w:shd w:fill="auto" w:val="clear"/>
+        </w:rPr>
+        <w:t>&lt;6</w:t>
+      </w:r>
+      <w:r>
+        <w:rPr>
           <w:rFonts w:eastAsia="Courier New" w:cs="Courier New" w:ascii="Courier New" w:hAnsi="Courier New"/>
           <w:color w:val="CE9178"/>
           <w:sz w:val="21"/>
           <w:szCs w:val="21"/>
         </w:rPr>
-        <w:t xml:space="preserve">maior&gt;6 e menor&lt;6 </w:t>
+        <w:t xml:space="preserve"> </w:t>
       </w:r>
       <w:r>
         <w:rPr>
@@ -5533,7 +5620,7 @@
     </w:p>
     <w:p>
       <w:pPr>
-        <w:pStyle w:val="Normal1"/>
+        <w:pStyle w:val="LOnormal"/>
         <w:ind w:left="0" w:firstLine="720"/>
         <w:rPr>
           <w:rFonts w:ascii="Courier New" w:hAnsi="Courier New" w:eastAsia="Courier New" w:cs="Courier New"/>
@@ -5551,7 +5638,7 @@
     </w:p>
     <w:p>
       <w:pPr>
-        <w:pStyle w:val="Normal1"/>
+        <w:pStyle w:val="LOnormal"/>
         <w:numPr>
           <w:ilvl w:val="0"/>
           <w:numId w:val="4"/>
@@ -5569,15 +5656,36 @@
         <w:rPr>
           <w:rFonts w:eastAsia="Courier New" w:cs="Courier New" w:ascii="Courier New" w:hAnsi="Courier New"/>
           <w:b/>
-          <w:sz w:val="21"/>
-          <w:szCs w:val="21"/>
-        </w:rPr>
-        <w:t xml:space="preserve">Menor 6 : </w:t>
-      </w:r>
-    </w:p>
-    <w:p>
-      <w:pPr>
-        <w:pStyle w:val="Normal1"/>
+          <w:color w:val="000000"/>
+          <w:sz w:val="21"/>
+          <w:szCs w:val="21"/>
+          <w:shd w:fill="auto" w:val="clear"/>
+        </w:rPr>
+        <w:t>resultado &lt;</w:t>
+      </w:r>
+      <w:r>
+        <w:rPr>
+          <w:rFonts w:eastAsia="Courier New" w:cs="Courier New" w:ascii="Courier New" w:hAnsi="Courier New"/>
+          <w:b/>
+          <w:color w:val="000000"/>
+          <w:sz w:val="21"/>
+          <w:szCs w:val="21"/>
+        </w:rPr>
+        <w:t xml:space="preserve"> </w:t>
+      </w:r>
+      <w:r>
+        <w:rPr>
+          <w:rFonts w:eastAsia="Courier New" w:cs="Courier New" w:ascii="Courier New" w:hAnsi="Courier New"/>
+          <w:b/>
+          <w:sz w:val="21"/>
+          <w:szCs w:val="21"/>
+        </w:rPr>
+        <w:t xml:space="preserve">6 : </w:t>
+      </w:r>
+    </w:p>
+    <w:p>
+      <w:pPr>
+        <w:pStyle w:val="LOnormal"/>
         <w:shd w:val="clear" w:fill="1F1F1F"/>
         <w:spacing w:lineRule="auto" w:line="324"/>
         <w:ind w:left="720" w:hanging="0"/>
@@ -5600,7 +5708,7 @@
     </w:p>
     <w:p>
       <w:pPr>
-        <w:pStyle w:val="Normal1"/>
+        <w:pStyle w:val="LOnormal"/>
         <w:shd w:val="clear" w:fill="1F1F1F"/>
         <w:spacing w:lineRule="auto" w:line="324"/>
         <w:ind w:left="720" w:hanging="0"/>
@@ -5623,7 +5731,7 @@
     </w:p>
     <w:p>
       <w:pPr>
-        <w:pStyle w:val="Normal1"/>
+        <w:pStyle w:val="LOnormal"/>
         <w:shd w:val="clear" w:fill="1F1F1F"/>
         <w:spacing w:lineRule="auto" w:line="324"/>
         <w:ind w:left="720" w:hanging="0"/>
@@ -5682,7 +5790,7 @@
     </w:p>
     <w:p>
       <w:pPr>
-        <w:pStyle w:val="Normal1"/>
+        <w:pStyle w:val="LOnormal"/>
         <w:shd w:val="clear" w:fill="1F1F1F"/>
         <w:spacing w:lineRule="auto" w:line="324"/>
         <w:ind w:left="720" w:hanging="0"/>
@@ -5723,7 +5831,7 @@
     </w:p>
     <w:p>
       <w:pPr>
-        <w:pStyle w:val="Normal1"/>
+        <w:pStyle w:val="LOnormal"/>
         <w:shd w:val="clear" w:fill="1F1F1F"/>
         <w:spacing w:lineRule="auto" w:line="324"/>
         <w:ind w:left="720" w:hanging="0"/>
@@ -5764,7 +5872,7 @@
     </w:p>
     <w:p>
       <w:pPr>
-        <w:pStyle w:val="Normal1"/>
+        <w:pStyle w:val="LOnormal"/>
         <w:shd w:val="clear" w:fill="1F1F1F"/>
         <w:spacing w:lineRule="auto" w:line="324"/>
         <w:ind w:left="720" w:hanging="0"/>
@@ -5850,7 +5958,7 @@
     </w:p>
     <w:p>
       <w:pPr>
-        <w:pStyle w:val="Normal1"/>
+        <w:pStyle w:val="LOnormal"/>
         <w:shd w:val="clear" w:fill="1F1F1F"/>
         <w:spacing w:lineRule="auto" w:line="324"/>
         <w:ind w:left="720" w:hanging="0"/>
@@ -5972,7 +6080,7 @@
     </w:p>
     <w:p>
       <w:pPr>
-        <w:pStyle w:val="Normal1"/>
+        <w:pStyle w:val="LOnormal"/>
         <w:shd w:val="clear" w:fill="1F1F1F"/>
         <w:spacing w:lineRule="auto" w:line="324"/>
         <w:ind w:left="720" w:hanging="0"/>
@@ -6094,7 +6202,7 @@
     </w:p>
     <w:p>
       <w:pPr>
-        <w:pStyle w:val="Normal1"/>
+        <w:pStyle w:val="LOnormal"/>
         <w:shd w:val="clear" w:fill="1F1F1F"/>
         <w:spacing w:lineRule="auto" w:line="324"/>
         <w:ind w:left="720" w:hanging="0"/>
@@ -6216,7 +6324,7 @@
     </w:p>
     <w:p>
       <w:pPr>
-        <w:pStyle w:val="Normal1"/>
+        <w:pStyle w:val="LOnormal"/>
         <w:shd w:val="clear" w:fill="1F1F1F"/>
         <w:spacing w:lineRule="auto" w:line="324"/>
         <w:ind w:left="720" w:hanging="0"/>
@@ -6338,7 +6446,7 @@
     </w:p>
     <w:p>
       <w:pPr>
-        <w:pStyle w:val="Normal1"/>
+        <w:pStyle w:val="LOnormal"/>
         <w:shd w:val="clear" w:fill="1F1F1F"/>
         <w:spacing w:lineRule="auto" w:line="324"/>
         <w:ind w:left="720" w:hanging="0"/>
@@ -6424,7 +6532,7 @@
     </w:p>
     <w:p>
       <w:pPr>
-        <w:pStyle w:val="Normal1"/>
+        <w:pStyle w:val="LOnormal"/>
         <w:shd w:val="clear" w:fill="1F1F1F"/>
         <w:spacing w:lineRule="auto" w:line="324"/>
         <w:ind w:left="720" w:hanging="0"/>
@@ -6456,7 +6564,7 @@
     </w:p>
     <w:p>
       <w:pPr>
-        <w:pStyle w:val="Normal1"/>
+        <w:pStyle w:val="LOnormal"/>
         <w:shd w:val="clear" w:fill="1F1F1F"/>
         <w:spacing w:lineRule="auto" w:line="324"/>
         <w:ind w:left="720" w:hanging="0"/>
@@ -6488,7 +6596,7 @@
     </w:p>
     <w:p>
       <w:pPr>
-        <w:pStyle w:val="Normal1"/>
+        <w:pStyle w:val="LOnormal"/>
         <w:shd w:val="clear" w:fill="1F1F1F"/>
         <w:spacing w:lineRule="auto" w:line="324"/>
         <w:ind w:left="720" w:hanging="0"/>
@@ -6520,7 +6628,7 @@
     </w:p>
     <w:p>
       <w:pPr>
-        <w:pStyle w:val="Normal1"/>
+        <w:pStyle w:val="LOnormal"/>
         <w:shd w:val="clear" w:fill="1F1F1F"/>
         <w:spacing w:lineRule="auto" w:line="324"/>
         <w:ind w:left="720" w:hanging="0"/>
@@ -6678,7 +6786,7 @@
     </w:p>
     <w:p>
       <w:pPr>
-        <w:pStyle w:val="Normal1"/>
+        <w:pStyle w:val="LOnormal"/>
         <w:shd w:val="clear" w:fill="1F1F1F"/>
         <w:spacing w:lineRule="auto" w:line="324"/>
         <w:ind w:left="720" w:hanging="0"/>
@@ -6836,7 +6944,7 @@
     </w:p>
     <w:p>
       <w:pPr>
-        <w:pStyle w:val="Normal1"/>
+        <w:pStyle w:val="LOnormal"/>
         <w:shd w:val="clear" w:fill="1F1F1F"/>
         <w:spacing w:lineRule="auto" w:line="324"/>
         <w:ind w:left="720" w:hanging="0"/>
@@ -6858,7 +6966,7 @@
     </w:p>
     <w:p>
       <w:pPr>
-        <w:pStyle w:val="Normal1"/>
+        <w:pStyle w:val="LOnormal"/>
         <w:shd w:val="clear" w:fill="1F1F1F"/>
         <w:spacing w:lineRule="auto" w:line="324"/>
         <w:ind w:left="720" w:hanging="0"/>
@@ -6880,7 +6988,7 @@
     </w:p>
     <w:p>
       <w:pPr>
-        <w:pStyle w:val="Normal1"/>
+        <w:pStyle w:val="LOnormal"/>
         <w:shd w:val="clear" w:fill="1F1F1F"/>
         <w:spacing w:lineRule="auto" w:line="324"/>
         <w:ind w:left="720" w:hanging="0"/>
@@ -6930,7 +7038,7 @@
     </w:p>
     <w:p>
       <w:pPr>
-        <w:pStyle w:val="Normal1"/>
+        <w:pStyle w:val="LOnormal"/>
         <w:shd w:val="clear" w:fill="1F1F1F"/>
         <w:spacing w:lineRule="auto" w:line="324"/>
         <w:ind w:left="720" w:hanging="0"/>
@@ -6989,7 +7097,7 @@
     </w:p>
     <w:p>
       <w:pPr>
-        <w:pStyle w:val="Normal1"/>
+        <w:pStyle w:val="LOnormal"/>
         <w:shd w:val="clear" w:fill="1F1F1F"/>
         <w:spacing w:lineRule="auto" w:line="324"/>
         <w:ind w:left="720" w:hanging="0"/>
@@ -7021,7 +7129,7 @@
     </w:p>
     <w:p>
       <w:pPr>
-        <w:pStyle w:val="Normal1"/>
+        <w:pStyle w:val="LOnormal"/>
         <w:shd w:val="clear" w:fill="1F1F1F"/>
         <w:spacing w:lineRule="auto" w:line="324"/>
         <w:ind w:left="720" w:hanging="0"/>
@@ -7170,7 +7278,7 @@
     </w:p>
     <w:p>
       <w:pPr>
-        <w:pStyle w:val="Normal1"/>
+        <w:pStyle w:val="LOnormal"/>
         <w:shd w:val="clear" w:fill="1F1F1F"/>
         <w:spacing w:lineRule="auto" w:line="324"/>
         <w:ind w:left="720" w:hanging="0"/>
@@ -7202,7 +7310,7 @@
     </w:p>
     <w:p>
       <w:pPr>
-        <w:pStyle w:val="Normal1"/>
+        <w:pStyle w:val="LOnormal"/>
         <w:shd w:val="clear" w:fill="1F1F1F"/>
         <w:spacing w:lineRule="auto" w:line="324"/>
         <w:ind w:left="720" w:hanging="0"/>
@@ -7234,7 +7342,7 @@
     </w:p>
     <w:p>
       <w:pPr>
-        <w:pStyle w:val="Normal1"/>
+        <w:pStyle w:val="LOnormal"/>
         <w:shd w:val="clear" w:fill="1F1F1F"/>
         <w:spacing w:lineRule="auto" w:line="324"/>
         <w:ind w:left="720" w:hanging="0"/>
@@ -7383,7 +7491,7 @@
     </w:p>
     <w:p>
       <w:pPr>
-        <w:pStyle w:val="Normal1"/>
+        <w:pStyle w:val="LOnormal"/>
         <w:shd w:val="clear" w:fill="1F1F1F"/>
         <w:spacing w:lineRule="auto" w:line="324"/>
         <w:ind w:left="720" w:hanging="0"/>
@@ -7415,7 +7523,7 @@
     </w:p>
     <w:p>
       <w:pPr>
-        <w:pStyle w:val="Normal1"/>
+        <w:pStyle w:val="LOnormal"/>
         <w:shd w:val="clear" w:fill="1F1F1F"/>
         <w:spacing w:lineRule="auto" w:line="324"/>
         <w:ind w:left="720" w:hanging="0"/>
@@ -7438,7 +7546,7 @@
     </w:p>
     <w:p>
       <w:pPr>
-        <w:pStyle w:val="Normal1"/>
+        <w:pStyle w:val="LOnormal"/>
         <w:shd w:val="clear" w:fill="1F1F1F"/>
         <w:spacing w:lineRule="auto" w:line="324"/>
         <w:ind w:left="720" w:hanging="0"/>
@@ -7460,7 +7568,7 @@
     </w:p>
     <w:p>
       <w:pPr>
-        <w:pStyle w:val="Normal1"/>
+        <w:pStyle w:val="LOnormal"/>
         <w:shd w:val="clear" w:fill="1F1F1F"/>
         <w:spacing w:lineRule="auto" w:line="324"/>
         <w:ind w:left="720" w:hanging="0"/>
@@ -7492,7 +7600,7 @@
     </w:p>
     <w:p>
       <w:pPr>
-        <w:pStyle w:val="Normal1"/>
+        <w:pStyle w:val="LOnormal"/>
         <w:shd w:val="clear" w:fill="1F1F1F"/>
         <w:spacing w:lineRule="auto" w:line="324"/>
         <w:ind w:left="720" w:hanging="0"/>
@@ -7587,7 +7695,7 @@
     </w:p>
     <w:p>
       <w:pPr>
-        <w:pStyle w:val="Normal1"/>
+        <w:pStyle w:val="LOnormal"/>
         <w:shd w:val="clear" w:fill="1F1F1F"/>
         <w:spacing w:lineRule="auto" w:line="324"/>
         <w:ind w:left="720" w:hanging="0"/>
@@ -7646,7 +7754,7 @@
     </w:p>
     <w:p>
       <w:pPr>
-        <w:pStyle w:val="Normal1"/>
+        <w:pStyle w:val="LOnormal"/>
         <w:shd w:val="clear" w:fill="1F1F1F"/>
         <w:spacing w:lineRule="auto" w:line="324"/>
         <w:ind w:left="720" w:hanging="0"/>
@@ -7669,7 +7777,7 @@
     </w:p>
     <w:p>
       <w:pPr>
-        <w:pStyle w:val="Normal1"/>
+        <w:pStyle w:val="LOnormal"/>
         <w:shd w:val="clear" w:fill="1F1F1F"/>
         <w:spacing w:lineRule="auto" w:line="324"/>
         <w:ind w:left="720" w:hanging="0"/>
@@ -7691,7 +7799,7 @@
     </w:p>
     <w:p>
       <w:pPr>
-        <w:pStyle w:val="Normal1"/>
+        <w:pStyle w:val="LOnormal"/>
         <w:shd w:val="clear" w:fill="1F1F1F"/>
         <w:spacing w:lineRule="auto" w:line="324"/>
         <w:ind w:left="720" w:hanging="0"/>
@@ -7723,7 +7831,7 @@
     </w:p>
     <w:p>
       <w:pPr>
-        <w:pStyle w:val="Normal1"/>
+        <w:pStyle w:val="LOnormal"/>
         <w:shd w:val="clear" w:fill="1F1F1F"/>
         <w:spacing w:lineRule="auto" w:line="324"/>
         <w:ind w:left="720" w:hanging="0"/>
@@ -7782,7 +7890,7 @@
     </w:p>
     <w:p>
       <w:pPr>
-        <w:pStyle w:val="Normal1"/>
+        <w:pStyle w:val="LOnormal"/>
         <w:shd w:val="clear" w:fill="1F1F1F"/>
         <w:spacing w:lineRule="auto" w:line="324"/>
         <w:ind w:left="720" w:hanging="0"/>
@@ -7967,7 +8075,7 @@
     </w:p>
     <w:p>
       <w:pPr>
-        <w:pStyle w:val="Normal1"/>
+        <w:pStyle w:val="LOnormal"/>
         <w:shd w:val="clear" w:fill="1F1F1F"/>
         <w:spacing w:lineRule="auto" w:line="324"/>
         <w:ind w:left="720" w:hanging="0"/>
@@ -8026,7 +8134,7 @@
     </w:p>
     <w:p>
       <w:pPr>
-        <w:pStyle w:val="Normal1"/>
+        <w:pStyle w:val="LOnormal"/>
         <w:shd w:val="clear" w:fill="1F1F1F"/>
         <w:spacing w:lineRule="auto" w:line="324"/>
         <w:ind w:left="720" w:hanging="0"/>
@@ -8085,7 +8193,7 @@
     </w:p>
     <w:p>
       <w:pPr>
-        <w:pStyle w:val="Normal1"/>
+        <w:pStyle w:val="LOnormal"/>
         <w:shd w:val="clear" w:fill="1F1F1F"/>
         <w:spacing w:lineRule="auto" w:line="324"/>
         <w:ind w:left="720" w:hanging="0"/>
@@ -8144,7 +8252,7 @@
     </w:p>
     <w:p>
       <w:pPr>
-        <w:pStyle w:val="Normal1"/>
+        <w:pStyle w:val="LOnormal"/>
         <w:shd w:val="clear" w:fill="1F1F1F"/>
         <w:spacing w:lineRule="auto" w:line="324"/>
         <w:ind w:left="720" w:hanging="0"/>
@@ -8203,7 +8311,7 @@
     </w:p>
     <w:p>
       <w:pPr>
-        <w:pStyle w:val="Normal1"/>
+        <w:pStyle w:val="LOnormal"/>
         <w:shd w:val="clear" w:fill="1F1F1F"/>
         <w:spacing w:lineRule="auto" w:line="324"/>
         <w:ind w:left="720" w:hanging="0"/>
@@ -8262,7 +8370,7 @@
     </w:p>
     <w:p>
       <w:pPr>
-        <w:pStyle w:val="Normal1"/>
+        <w:pStyle w:val="LOnormal"/>
         <w:shd w:val="clear" w:fill="1F1F1F"/>
         <w:spacing w:lineRule="auto" w:line="324"/>
         <w:ind w:left="720" w:hanging="0"/>
@@ -8321,7 +8429,7 @@
     </w:p>
     <w:p>
       <w:pPr>
-        <w:pStyle w:val="Normal1"/>
+        <w:pStyle w:val="LOnormal"/>
         <w:shd w:val="clear" w:fill="1F1F1F"/>
         <w:spacing w:lineRule="auto" w:line="324"/>
         <w:ind w:left="720" w:hanging="0"/>
@@ -8380,7 +8488,7 @@
     </w:p>
     <w:p>
       <w:pPr>
-        <w:pStyle w:val="Normal1"/>
+        <w:pStyle w:val="LOnormal"/>
         <w:shd w:val="clear" w:fill="1F1F1F"/>
         <w:spacing w:lineRule="auto" w:line="324"/>
         <w:ind w:left="720" w:hanging="0"/>
@@ -8439,7 +8547,7 @@
     </w:p>
     <w:p>
       <w:pPr>
-        <w:pStyle w:val="Normal1"/>
+        <w:pStyle w:val="LOnormal"/>
         <w:shd w:val="clear" w:fill="1F1F1F"/>
         <w:spacing w:lineRule="auto" w:line="324"/>
         <w:ind w:left="720" w:hanging="0"/>
@@ -8552,7 +8660,7 @@
     </w:p>
     <w:p>
       <w:pPr>
-        <w:pStyle w:val="Normal1"/>
+        <w:pStyle w:val="LOnormal"/>
         <w:shd w:val="clear" w:fill="1F1F1F"/>
         <w:spacing w:lineRule="auto" w:line="324"/>
         <w:ind w:left="720" w:hanging="0"/>
@@ -8575,7 +8683,7 @@
     </w:p>
     <w:p>
       <w:pPr>
-        <w:pStyle w:val="Normal1"/>
+        <w:pStyle w:val="LOnormal"/>
         <w:shd w:val="clear" w:fill="1F1F1F"/>
         <w:spacing w:lineRule="auto" w:line="324"/>
         <w:ind w:left="720" w:hanging="0"/>
@@ -8597,7 +8705,7 @@
     </w:p>
     <w:p>
       <w:pPr>
-        <w:pStyle w:val="Normal1"/>
+        <w:pStyle w:val="LOnormal"/>
         <w:shd w:val="clear" w:fill="1F1F1F"/>
         <w:spacing w:lineRule="auto" w:line="324"/>
         <w:ind w:left="720" w:hanging="0"/>
@@ -8629,7 +8737,7 @@
     </w:p>
     <w:p>
       <w:pPr>
-        <w:pStyle w:val="Normal1"/>
+        <w:pStyle w:val="LOnormal"/>
         <w:shd w:val="clear" w:fill="1F1F1F"/>
         <w:spacing w:lineRule="auto" w:line="324"/>
         <w:ind w:left="720" w:hanging="0"/>
@@ -8661,7 +8769,7 @@
     </w:p>
     <w:p>
       <w:pPr>
-        <w:pStyle w:val="Normal1"/>
+        <w:pStyle w:val="LOnormal"/>
         <w:shd w:val="clear" w:fill="1F1F1F"/>
         <w:spacing w:lineRule="auto" w:line="324"/>
         <w:ind w:left="720" w:hanging="0"/>
@@ -8720,7 +8828,7 @@
     </w:p>
     <w:p>
       <w:pPr>
-        <w:pStyle w:val="Normal1"/>
+        <w:pStyle w:val="LOnormal"/>
         <w:shd w:val="clear" w:fill="1F1F1F"/>
         <w:spacing w:lineRule="auto" w:line="324"/>
         <w:ind w:left="720" w:hanging="0"/>
@@ -8797,7 +8905,7 @@
     </w:p>
     <w:p>
       <w:pPr>
-        <w:pStyle w:val="Normal1"/>
+        <w:pStyle w:val="LOnormal"/>
         <w:shd w:val="clear" w:fill="1F1F1F"/>
         <w:spacing w:lineRule="auto" w:line="324"/>
         <w:ind w:left="720" w:hanging="0"/>
@@ -8856,7 +8964,7 @@
     </w:p>
     <w:p>
       <w:pPr>
-        <w:pStyle w:val="Normal1"/>
+        <w:pStyle w:val="LOnormal"/>
         <w:shd w:val="clear" w:fill="1F1F1F"/>
         <w:spacing w:lineRule="auto" w:line="324"/>
         <w:ind w:left="720" w:hanging="0"/>
@@ -8915,7 +9023,7 @@
     </w:p>
     <w:p>
       <w:pPr>
-        <w:pStyle w:val="Normal1"/>
+        <w:pStyle w:val="LOnormal"/>
         <w:shd w:val="clear" w:fill="1F1F1F"/>
         <w:spacing w:lineRule="auto" w:line="324"/>
         <w:ind w:left="720" w:hanging="0"/>
@@ -8974,7 +9082,7 @@
     </w:p>
     <w:p>
       <w:pPr>
-        <w:pStyle w:val="Normal1"/>
+        <w:pStyle w:val="LOnormal"/>
         <w:shd w:val="clear" w:fill="1F1F1F"/>
         <w:spacing w:lineRule="auto" w:line="324"/>
         <w:ind w:left="720" w:hanging="0"/>
@@ -9033,7 +9141,7 @@
     </w:p>
     <w:p>
       <w:pPr>
-        <w:pStyle w:val="Normal1"/>
+        <w:pStyle w:val="LOnormal"/>
         <w:shd w:val="clear" w:fill="1F1F1F"/>
         <w:spacing w:lineRule="auto" w:line="324"/>
         <w:ind w:left="720" w:hanging="0"/>
@@ -9092,7 +9200,7 @@
     </w:p>
     <w:p>
       <w:pPr>
-        <w:pStyle w:val="Normal1"/>
+        <w:pStyle w:val="LOnormal"/>
         <w:shd w:val="clear" w:fill="1F1F1F"/>
         <w:spacing w:lineRule="auto" w:line="324"/>
         <w:ind w:left="720" w:hanging="0"/>
@@ -9187,7 +9295,7 @@
     </w:p>
     <w:p>
       <w:pPr>
-        <w:pStyle w:val="Normal1"/>
+        <w:pStyle w:val="LOnormal"/>
         <w:shd w:val="clear" w:fill="1F1F1F"/>
         <w:spacing w:lineRule="auto" w:line="324"/>
         <w:ind w:left="720" w:hanging="0"/>
@@ -9336,7 +9444,7 @@
     </w:p>
     <w:p>
       <w:pPr>
-        <w:pStyle w:val="Normal1"/>
+        <w:pStyle w:val="LOnormal"/>
         <w:shd w:val="clear" w:fill="1F1F1F"/>
         <w:spacing w:lineRule="auto" w:line="324"/>
         <w:ind w:left="720" w:hanging="0"/>
@@ -9449,7 +9557,7 @@
     </w:p>
     <w:p>
       <w:pPr>
-        <w:pStyle w:val="Normal1"/>
+        <w:pStyle w:val="LOnormal"/>
         <w:shd w:val="clear" w:fill="1F1F1F"/>
         <w:spacing w:lineRule="auto" w:line="324"/>
         <w:ind w:left="720" w:hanging="0"/>
@@ -9472,7 +9580,7 @@
     </w:p>
     <w:p>
       <w:pPr>
-        <w:pStyle w:val="Normal1"/>
+        <w:pStyle w:val="LOnormal"/>
         <w:shd w:val="clear" w:fill="1F1F1F"/>
         <w:spacing w:lineRule="auto" w:line="324"/>
         <w:ind w:left="720" w:hanging="0"/>
@@ -9494,7 +9602,7 @@
     </w:p>
     <w:p>
       <w:pPr>
-        <w:pStyle w:val="Normal1"/>
+        <w:pStyle w:val="LOnormal"/>
         <w:shd w:val="clear" w:fill="1F1F1F"/>
         <w:spacing w:lineRule="auto" w:line="324"/>
         <w:ind w:left="720" w:hanging="0"/>
@@ -9526,7 +9634,7 @@
     </w:p>
     <w:p>
       <w:pPr>
-        <w:pStyle w:val="Normal1"/>
+        <w:pStyle w:val="LOnormal"/>
         <w:shd w:val="clear" w:fill="1F1F1F"/>
         <w:spacing w:lineRule="auto" w:line="324"/>
         <w:ind w:left="720" w:hanging="0"/>
@@ -9783,7 +9891,7 @@
     </w:p>
     <w:p>
       <w:pPr>
-        <w:pStyle w:val="Normal1"/>
+        <w:pStyle w:val="LOnormal"/>
         <w:shd w:val="clear" w:fill="1F1F1F"/>
         <w:spacing w:lineRule="auto" w:line="324"/>
         <w:ind w:left="720" w:hanging="0"/>
@@ -9842,7 +9950,7 @@
     </w:p>
     <w:p>
       <w:pPr>
-        <w:pStyle w:val="Normal1"/>
+        <w:pStyle w:val="LOnormal"/>
         <w:shd w:val="clear" w:fill="1F1F1F"/>
         <w:spacing w:lineRule="auto" w:line="324"/>
         <w:ind w:left="720" w:hanging="0"/>
@@ -9865,7 +9973,7 @@
     </w:p>
     <w:p>
       <w:pPr>
-        <w:pStyle w:val="Normal1"/>
+        <w:pStyle w:val="LOnormal"/>
         <w:shd w:val="clear" w:fill="1F1F1F"/>
         <w:spacing w:lineRule="auto" w:line="324"/>
         <w:ind w:left="720" w:hanging="0"/>
@@ -9887,7 +9995,7 @@
     </w:p>
     <w:p>
       <w:pPr>
-        <w:pStyle w:val="Normal1"/>
+        <w:pStyle w:val="LOnormal"/>
         <w:shd w:val="clear" w:fill="1F1F1F"/>
         <w:spacing w:lineRule="auto" w:line="324"/>
         <w:ind w:left="720" w:hanging="0"/>
@@ -9919,7 +10027,7 @@
     </w:p>
     <w:p>
       <w:pPr>
-        <w:pStyle w:val="Normal1"/>
+        <w:pStyle w:val="LOnormal"/>
         <w:shd w:val="clear" w:fill="1F1F1F"/>
         <w:spacing w:lineRule="auto" w:line="324"/>
         <w:ind w:left="720" w:hanging="0"/>
@@ -10176,7 +10284,7 @@
     </w:p>
     <w:p>
       <w:pPr>
-        <w:pStyle w:val="Normal1"/>
+        <w:pStyle w:val="LOnormal"/>
         <w:shd w:val="clear" w:fill="1F1F1F"/>
         <w:spacing w:lineRule="auto" w:line="324"/>
         <w:ind w:left="720" w:hanging="0"/>
@@ -10361,7 +10469,7 @@
     </w:p>
     <w:p>
       <w:pPr>
-        <w:pStyle w:val="Normal1"/>
+        <w:pStyle w:val="LOnormal"/>
         <w:shd w:val="clear" w:fill="1F1F1F"/>
         <w:spacing w:lineRule="auto" w:line="324"/>
         <w:ind w:left="720" w:hanging="0"/>
@@ -10384,7 +10492,7 @@
     </w:p>
     <w:p>
       <w:pPr>
-        <w:pStyle w:val="Normal1"/>
+        <w:pStyle w:val="LOnormal"/>
         <w:shd w:val="clear" w:fill="1F1F1F"/>
         <w:spacing w:lineRule="auto" w:line="324"/>
         <w:ind w:left="720" w:hanging="0"/>
@@ -10434,7 +10542,7 @@
     </w:p>
     <w:p>
       <w:pPr>
-        <w:pStyle w:val="Normal1"/>
+        <w:pStyle w:val="LOnormal"/>
         <w:shd w:val="clear" w:fill="1F1F1F"/>
         <w:spacing w:lineRule="auto" w:line="324"/>
         <w:ind w:left="720" w:hanging="0"/>
@@ -10484,7 +10592,7 @@
     </w:p>
     <w:p>
       <w:pPr>
-        <w:pStyle w:val="Normal1"/>
+        <w:pStyle w:val="LOnormal"/>
         <w:shd w:val="clear" w:fill="1F1F1F"/>
         <w:spacing w:lineRule="auto" w:line="324"/>
         <w:ind w:left="720" w:hanging="0"/>
@@ -10633,7 +10741,7 @@
     </w:p>
     <w:p>
       <w:pPr>
-        <w:pStyle w:val="Normal1"/>
+        <w:pStyle w:val="LOnormal"/>
         <w:shd w:val="clear" w:fill="1F1F1F"/>
         <w:spacing w:lineRule="auto" w:line="324"/>
         <w:ind w:left="720" w:hanging="0"/>
@@ -10665,7 +10773,7 @@
     </w:p>
     <w:p>
       <w:pPr>
-        <w:pStyle w:val="Normal1"/>
+        <w:pStyle w:val="LOnormal"/>
         <w:shd w:val="clear" w:fill="1F1F1F"/>
         <w:spacing w:lineRule="auto" w:line="324"/>
         <w:ind w:left="720" w:hanging="0"/>
@@ -10697,7 +10805,7 @@
     </w:p>
     <w:p>
       <w:pPr>
-        <w:pStyle w:val="Normal1"/>
+        <w:pStyle w:val="LOnormal"/>
         <w:shd w:val="clear" w:fill="1F1F1F"/>
         <w:spacing w:lineRule="auto" w:line="324"/>
         <w:ind w:left="720" w:hanging="0"/>
@@ -10783,7 +10891,7 @@
     </w:p>
     <w:p>
       <w:pPr>
-        <w:pStyle w:val="Normal1"/>
+        <w:pStyle w:val="LOnormal"/>
         <w:shd w:val="clear" w:fill="1F1F1F"/>
         <w:spacing w:lineRule="auto" w:line="324"/>
         <w:ind w:left="720" w:hanging="0"/>
@@ -10806,7 +10914,7 @@
     </w:p>
     <w:p>
       <w:pPr>
-        <w:pStyle w:val="Normal1"/>
+        <w:pStyle w:val="LOnormal"/>
         <w:shd w:val="clear" w:fill="1F1F1F"/>
         <w:spacing w:lineRule="auto" w:line="324"/>
         <w:ind w:left="720" w:hanging="0"/>
@@ -10892,7 +11000,7 @@
     </w:p>
     <w:p>
       <w:pPr>
-        <w:pStyle w:val="Normal1"/>
+        <w:pStyle w:val="LOnormal"/>
         <w:shd w:val="clear" w:fill="1F1F1F"/>
         <w:spacing w:lineRule="auto" w:line="324"/>
         <w:ind w:left="720" w:hanging="0"/>
@@ -11086,7 +11194,7 @@
     </w:p>
     <w:p>
       <w:pPr>
-        <w:pStyle w:val="Normal1"/>
+        <w:pStyle w:val="LOnormal"/>
         <w:shd w:val="clear" w:fill="1F1F1F"/>
         <w:spacing w:lineRule="auto" w:line="324"/>
         <w:ind w:left="720" w:hanging="0"/>
@@ -11127,7 +11235,7 @@
     </w:p>
     <w:p>
       <w:pPr>
-        <w:pStyle w:val="Normal1"/>
+        <w:pStyle w:val="LOnormal"/>
         <w:shd w:val="clear" w:fill="1F1F1F"/>
         <w:spacing w:lineRule="auto" w:line="324"/>
         <w:ind w:left="720" w:hanging="0"/>
@@ -11168,7 +11276,7 @@
     </w:p>
     <w:p>
       <w:pPr>
-        <w:pStyle w:val="Normal1"/>
+        <w:pStyle w:val="LOnormal"/>
         <w:shd w:val="clear" w:fill="1F1F1F"/>
         <w:spacing w:lineRule="auto" w:line="324"/>
         <w:ind w:left="720" w:hanging="0"/>
@@ -11218,7 +11326,7 @@
     </w:p>
     <w:p>
       <w:pPr>
-        <w:pStyle w:val="Normal1"/>
+        <w:pStyle w:val="LOnormal"/>
         <w:shd w:val="clear" w:fill="1F1F1F"/>
         <w:spacing w:lineRule="auto" w:line="324"/>
         <w:ind w:left="720" w:hanging="0"/>
@@ -11304,7 +11412,7 @@
     </w:p>
     <w:p>
       <w:pPr>
-        <w:pStyle w:val="Normal1"/>
+        <w:pStyle w:val="LOnormal"/>
         <w:shd w:val="clear" w:fill="1F1F1F"/>
         <w:spacing w:lineRule="auto" w:line="324"/>
         <w:ind w:left="720" w:hanging="0"/>
@@ -11354,7 +11462,7 @@
     </w:p>
     <w:p>
       <w:pPr>
-        <w:pStyle w:val="Normal1"/>
+        <w:pStyle w:val="LOnormal"/>
         <w:shd w:val="clear" w:fill="1F1F1F"/>
         <w:spacing w:lineRule="auto" w:line="324"/>
         <w:ind w:left="720" w:hanging="0"/>
@@ -11404,7 +11512,7 @@
     </w:p>
     <w:p>
       <w:pPr>
-        <w:pStyle w:val="Normal1"/>
+        <w:pStyle w:val="LOnormal"/>
         <w:shd w:val="clear" w:fill="1F1F1F"/>
         <w:spacing w:lineRule="auto" w:line="324"/>
         <w:ind w:left="720" w:hanging="0"/>
@@ -11445,7 +11553,7 @@
     </w:p>
     <w:p>
       <w:pPr>
-        <w:pStyle w:val="Normal1"/>
+        <w:pStyle w:val="LOnormal"/>
         <w:shd w:val="clear" w:fill="1F1F1F"/>
         <w:spacing w:lineRule="auto" w:line="324"/>
         <w:ind w:left="720" w:hanging="0"/>
@@ -11486,7 +11594,7 @@
     </w:p>
     <w:p>
       <w:pPr>
-        <w:pStyle w:val="Normal1"/>
+        <w:pStyle w:val="LOnormal"/>
         <w:ind w:left="720" w:hanging="0"/>
         <w:rPr>
           <w:rFonts w:ascii="Courier New" w:hAnsi="Courier New" w:eastAsia="Courier New" w:cs="Courier New"/>
@@ -11504,7 +11612,7 @@
     </w:p>
     <w:p>
       <w:pPr>
-        <w:pStyle w:val="Normal1"/>
+        <w:pStyle w:val="LOnormal"/>
         <w:ind w:left="720" w:hanging="0"/>
         <w:rPr>
           <w:rFonts w:ascii="Courier New" w:hAnsi="Courier New" w:eastAsia="Courier New" w:cs="Courier New"/>
@@ -11522,7 +11630,7 @@
     </w:p>
     <w:p>
       <w:pPr>
-        <w:pStyle w:val="Normal1"/>
+        <w:pStyle w:val="LOnormal"/>
         <w:numPr>
           <w:ilvl w:val="0"/>
           <w:numId w:val="3"/>
@@ -11542,12 +11650,20 @@
           <w:sz w:val="24"/>
           <w:szCs w:val="24"/>
         </w:rPr>
-        <w:t xml:space="preserve">Maior que 6 : </w:t>
-      </w:r>
-    </w:p>
-    <w:p>
-      <w:pPr>
-        <w:pStyle w:val="Normal1"/>
+        <w:t>Resultado&gt;</w:t>
+      </w:r>
+      <w:r>
+        <w:rPr>
+          <w:b/>
+          <w:sz w:val="24"/>
+          <w:szCs w:val="24"/>
+        </w:rPr>
+        <w:t xml:space="preserve"> 6 : </w:t>
+      </w:r>
+    </w:p>
+    <w:p>
+      <w:pPr>
+        <w:pStyle w:val="LOnormal"/>
         <w:rPr>
           <w:rFonts w:ascii="Courier New" w:hAnsi="Courier New" w:eastAsia="Courier New" w:cs="Courier New"/>
           <w:color w:val="CCCCCC"/>
@@ -11567,7 +11683,7 @@
     </w:p>
     <w:p>
       <w:pPr>
-        <w:pStyle w:val="Normal1"/>
+        <w:pStyle w:val="LOnormal"/>
         <w:shd w:val="clear" w:fill="1F1F1F"/>
         <w:spacing w:lineRule="auto" w:line="324"/>
         <w:rPr>
@@ -11589,7 +11705,7 @@
     </w:p>
     <w:p>
       <w:pPr>
-        <w:pStyle w:val="Normal1"/>
+        <w:pStyle w:val="LOnormal"/>
         <w:shd w:val="clear" w:fill="1F1F1F"/>
         <w:spacing w:lineRule="auto" w:line="324"/>
         <w:rPr>
@@ -11647,7 +11763,7 @@
     </w:p>
     <w:p>
       <w:pPr>
-        <w:pStyle w:val="Normal1"/>
+        <w:pStyle w:val="LOnormal"/>
         <w:shd w:val="clear" w:fill="1F1F1F"/>
         <w:spacing w:lineRule="auto" w:line="324"/>
         <w:rPr>
@@ -11687,7 +11803,7 @@
     </w:p>
     <w:p>
       <w:pPr>
-        <w:pStyle w:val="Normal1"/>
+        <w:pStyle w:val="LOnormal"/>
         <w:shd w:val="clear" w:fill="1F1F1F"/>
         <w:spacing w:lineRule="auto" w:line="324"/>
         <w:rPr>
@@ -11727,7 +11843,7 @@
     </w:p>
     <w:p>
       <w:pPr>
-        <w:pStyle w:val="Normal1"/>
+        <w:pStyle w:val="LOnormal"/>
         <w:shd w:val="clear" w:fill="1F1F1F"/>
         <w:spacing w:lineRule="auto" w:line="324"/>
         <w:rPr>
@@ -11812,7 +11928,7 @@
     </w:p>
     <w:p>
       <w:pPr>
-        <w:pStyle w:val="Normal1"/>
+        <w:pStyle w:val="LOnormal"/>
         <w:shd w:val="clear" w:fill="1F1F1F"/>
         <w:spacing w:lineRule="auto" w:line="324"/>
         <w:rPr>
@@ -11933,7 +12049,7 @@
     </w:p>
     <w:p>
       <w:pPr>
-        <w:pStyle w:val="Normal1"/>
+        <w:pStyle w:val="LOnormal"/>
         <w:shd w:val="clear" w:fill="1F1F1F"/>
         <w:spacing w:lineRule="auto" w:line="324"/>
         <w:rPr>
@@ -12054,7 +12170,7 @@
     </w:p>
     <w:p>
       <w:pPr>
-        <w:pStyle w:val="Normal1"/>
+        <w:pStyle w:val="LOnormal"/>
         <w:shd w:val="clear" w:fill="1F1F1F"/>
         <w:spacing w:lineRule="auto" w:line="324"/>
         <w:rPr>
@@ -12175,7 +12291,7 @@
     </w:p>
     <w:p>
       <w:pPr>
-        <w:pStyle w:val="Normal1"/>
+        <w:pStyle w:val="LOnormal"/>
         <w:shd w:val="clear" w:fill="1F1F1F"/>
         <w:spacing w:lineRule="auto" w:line="324"/>
         <w:rPr>
@@ -12296,7 +12412,7 @@
     </w:p>
     <w:p>
       <w:pPr>
-        <w:pStyle w:val="Normal1"/>
+        <w:pStyle w:val="LOnormal"/>
         <w:shd w:val="clear" w:fill="1F1F1F"/>
         <w:spacing w:lineRule="auto" w:line="324"/>
         <w:rPr>
@@ -12417,28 +12533,28 @@
     </w:p>
     <w:p>
       <w:pPr>
-        <w:pStyle w:val="Normal1"/>
-        <w:shd w:val="clear" w:fill="1F1F1F"/>
-        <w:spacing w:lineRule="auto" w:line="324"/>
-        <w:rPr>
-          <w:rFonts w:ascii="Courier New" w:hAnsi="Courier New" w:eastAsia="Courier New" w:cs="Courier New"/>
-          <w:color w:val="CCCCCC"/>
-          <w:sz w:val="21"/>
-          <w:szCs w:val="21"/>
-        </w:rPr>
-      </w:pPr>
-      <w:r>
-        <w:rPr>
-          <w:rFonts w:eastAsia="Courier New" w:cs="Courier New" w:ascii="Courier New" w:hAnsi="Courier New"/>
-          <w:color w:val="CCCCCC"/>
-          <w:sz w:val="21"/>
-          <w:szCs w:val="21"/>
-        </w:rPr>
-      </w:r>
-    </w:p>
-    <w:p>
-      <w:pPr>
-        <w:pStyle w:val="Normal1"/>
+        <w:pStyle w:val="LOnormal"/>
+        <w:shd w:val="clear" w:fill="1F1F1F"/>
+        <w:spacing w:lineRule="auto" w:line="324"/>
+        <w:rPr>
+          <w:rFonts w:ascii="Courier New" w:hAnsi="Courier New" w:eastAsia="Courier New" w:cs="Courier New"/>
+          <w:color w:val="CCCCCC"/>
+          <w:sz w:val="21"/>
+          <w:szCs w:val="21"/>
+        </w:rPr>
+      </w:pPr>
+      <w:r>
+        <w:rPr>
+          <w:rFonts w:eastAsia="Courier New" w:cs="Courier New" w:ascii="Courier New" w:hAnsi="Courier New"/>
+          <w:color w:val="CCCCCC"/>
+          <w:sz w:val="21"/>
+          <w:szCs w:val="21"/>
+        </w:rPr>
+      </w:r>
+    </w:p>
+    <w:p>
+      <w:pPr>
+        <w:pStyle w:val="LOnormal"/>
         <w:shd w:val="clear" w:fill="1F1F1F"/>
         <w:spacing w:lineRule="auto" w:line="324"/>
         <w:rPr>
@@ -12523,49 +12639,49 @@
     </w:p>
     <w:p>
       <w:pPr>
-        <w:pStyle w:val="Normal1"/>
-        <w:shd w:val="clear" w:fill="1F1F1F"/>
-        <w:spacing w:lineRule="auto" w:line="324"/>
-        <w:rPr>
-          <w:rFonts w:ascii="Courier New" w:hAnsi="Courier New" w:eastAsia="Courier New" w:cs="Courier New"/>
-          <w:color w:val="CCCCCC"/>
-          <w:sz w:val="21"/>
-          <w:szCs w:val="21"/>
-        </w:rPr>
-      </w:pPr>
-      <w:r>
-        <w:rPr>
-          <w:rFonts w:eastAsia="Courier New" w:cs="Courier New" w:ascii="Courier New" w:hAnsi="Courier New"/>
-          <w:color w:val="CCCCCC"/>
-          <w:sz w:val="21"/>
-          <w:szCs w:val="21"/>
-        </w:rPr>
-      </w:r>
-    </w:p>
-    <w:p>
-      <w:pPr>
-        <w:pStyle w:val="Normal1"/>
-        <w:shd w:val="clear" w:fill="1F1F1F"/>
-        <w:spacing w:lineRule="auto" w:line="324"/>
-        <w:rPr>
-          <w:rFonts w:ascii="Courier New" w:hAnsi="Courier New" w:eastAsia="Courier New" w:cs="Courier New"/>
-          <w:color w:val="CCCCCC"/>
-          <w:sz w:val="21"/>
-          <w:szCs w:val="21"/>
-        </w:rPr>
-      </w:pPr>
-      <w:r>
-        <w:rPr>
-          <w:rFonts w:eastAsia="Courier New" w:cs="Courier New" w:ascii="Courier New" w:hAnsi="Courier New"/>
-          <w:color w:val="CCCCCC"/>
-          <w:sz w:val="21"/>
-          <w:szCs w:val="21"/>
-        </w:rPr>
-      </w:r>
-    </w:p>
-    <w:p>
-      <w:pPr>
-        <w:pStyle w:val="Normal1"/>
+        <w:pStyle w:val="LOnormal"/>
+        <w:shd w:val="clear" w:fill="1F1F1F"/>
+        <w:spacing w:lineRule="auto" w:line="324"/>
+        <w:rPr>
+          <w:rFonts w:ascii="Courier New" w:hAnsi="Courier New" w:eastAsia="Courier New" w:cs="Courier New"/>
+          <w:color w:val="CCCCCC"/>
+          <w:sz w:val="21"/>
+          <w:szCs w:val="21"/>
+        </w:rPr>
+      </w:pPr>
+      <w:r>
+        <w:rPr>
+          <w:rFonts w:eastAsia="Courier New" w:cs="Courier New" w:ascii="Courier New" w:hAnsi="Courier New"/>
+          <w:color w:val="CCCCCC"/>
+          <w:sz w:val="21"/>
+          <w:szCs w:val="21"/>
+        </w:rPr>
+      </w:r>
+    </w:p>
+    <w:p>
+      <w:pPr>
+        <w:pStyle w:val="LOnormal"/>
+        <w:shd w:val="clear" w:fill="1F1F1F"/>
+        <w:spacing w:lineRule="auto" w:line="324"/>
+        <w:rPr>
+          <w:rFonts w:ascii="Courier New" w:hAnsi="Courier New" w:eastAsia="Courier New" w:cs="Courier New"/>
+          <w:color w:val="CCCCCC"/>
+          <w:sz w:val="21"/>
+          <w:szCs w:val="21"/>
+        </w:rPr>
+      </w:pPr>
+      <w:r>
+        <w:rPr>
+          <w:rFonts w:eastAsia="Courier New" w:cs="Courier New" w:ascii="Courier New" w:hAnsi="Courier New"/>
+          <w:color w:val="CCCCCC"/>
+          <w:sz w:val="21"/>
+          <w:szCs w:val="21"/>
+        </w:rPr>
+      </w:r>
+    </w:p>
+    <w:p>
+      <w:pPr>
+        <w:pStyle w:val="LOnormal"/>
         <w:shd w:val="clear" w:fill="1F1F1F"/>
         <w:spacing w:lineRule="auto" w:line="324"/>
         <w:rPr>
@@ -12596,7 +12712,7 @@
     </w:p>
     <w:p>
       <w:pPr>
-        <w:pStyle w:val="Normal1"/>
+        <w:pStyle w:val="LOnormal"/>
         <w:shd w:val="clear" w:fill="1F1F1F"/>
         <w:spacing w:lineRule="auto" w:line="324"/>
         <w:rPr>
@@ -12717,28 +12833,28 @@
     </w:p>
     <w:p>
       <w:pPr>
-        <w:pStyle w:val="Normal1"/>
-        <w:shd w:val="clear" w:fill="1F1F1F"/>
-        <w:spacing w:lineRule="auto" w:line="324"/>
-        <w:rPr>
-          <w:rFonts w:ascii="Courier New" w:hAnsi="Courier New" w:eastAsia="Courier New" w:cs="Courier New"/>
-          <w:color w:val="CCCCCC"/>
-          <w:sz w:val="21"/>
-          <w:szCs w:val="21"/>
-        </w:rPr>
-      </w:pPr>
-      <w:r>
-        <w:rPr>
-          <w:rFonts w:eastAsia="Courier New" w:cs="Courier New" w:ascii="Courier New" w:hAnsi="Courier New"/>
-          <w:color w:val="CCCCCC"/>
-          <w:sz w:val="21"/>
-          <w:szCs w:val="21"/>
-        </w:rPr>
-      </w:r>
-    </w:p>
-    <w:p>
-      <w:pPr>
-        <w:pStyle w:val="Normal1"/>
+        <w:pStyle w:val="LOnormal"/>
+        <w:shd w:val="clear" w:fill="1F1F1F"/>
+        <w:spacing w:lineRule="auto" w:line="324"/>
+        <w:rPr>
+          <w:rFonts w:ascii="Courier New" w:hAnsi="Courier New" w:eastAsia="Courier New" w:cs="Courier New"/>
+          <w:color w:val="CCCCCC"/>
+          <w:sz w:val="21"/>
+          <w:szCs w:val="21"/>
+        </w:rPr>
+      </w:pPr>
+      <w:r>
+        <w:rPr>
+          <w:rFonts w:eastAsia="Courier New" w:cs="Courier New" w:ascii="Courier New" w:hAnsi="Courier New"/>
+          <w:color w:val="CCCCCC"/>
+          <w:sz w:val="21"/>
+          <w:szCs w:val="21"/>
+        </w:rPr>
+      </w:r>
+    </w:p>
+    <w:p>
+      <w:pPr>
+        <w:pStyle w:val="LOnormal"/>
         <w:shd w:val="clear" w:fill="1F1F1F"/>
         <w:spacing w:lineRule="auto" w:line="324"/>
         <w:rPr>
@@ -12769,7 +12885,7 @@
     </w:p>
     <w:p>
       <w:pPr>
-        <w:pStyle w:val="Normal1"/>
+        <w:pStyle w:val="LOnormal"/>
         <w:shd w:val="clear" w:fill="1F1F1F"/>
         <w:spacing w:lineRule="auto" w:line="324"/>
         <w:rPr>
@@ -12890,28 +13006,28 @@
     </w:p>
     <w:p>
       <w:pPr>
-        <w:pStyle w:val="Normal1"/>
-        <w:shd w:val="clear" w:fill="1F1F1F"/>
-        <w:spacing w:lineRule="auto" w:line="324"/>
-        <w:rPr>
-          <w:rFonts w:ascii="Courier New" w:hAnsi="Courier New" w:eastAsia="Courier New" w:cs="Courier New"/>
-          <w:color w:val="CCCCCC"/>
-          <w:sz w:val="21"/>
-          <w:szCs w:val="21"/>
-        </w:rPr>
-      </w:pPr>
-      <w:r>
-        <w:rPr>
-          <w:rFonts w:eastAsia="Courier New" w:cs="Courier New" w:ascii="Courier New" w:hAnsi="Courier New"/>
-          <w:color w:val="CCCCCC"/>
-          <w:sz w:val="21"/>
-          <w:szCs w:val="21"/>
-        </w:rPr>
-      </w:r>
-    </w:p>
-    <w:p>
-      <w:pPr>
-        <w:pStyle w:val="Normal1"/>
+        <w:pStyle w:val="LOnormal"/>
+        <w:shd w:val="clear" w:fill="1F1F1F"/>
+        <w:spacing w:lineRule="auto" w:line="324"/>
+        <w:rPr>
+          <w:rFonts w:ascii="Courier New" w:hAnsi="Courier New" w:eastAsia="Courier New" w:cs="Courier New"/>
+          <w:color w:val="CCCCCC"/>
+          <w:sz w:val="21"/>
+          <w:szCs w:val="21"/>
+        </w:rPr>
+      </w:pPr>
+      <w:r>
+        <w:rPr>
+          <w:rFonts w:eastAsia="Courier New" w:cs="Courier New" w:ascii="Courier New" w:hAnsi="Courier New"/>
+          <w:color w:val="CCCCCC"/>
+          <w:sz w:val="21"/>
+          <w:szCs w:val="21"/>
+        </w:rPr>
+      </w:r>
+    </w:p>
+    <w:p>
+      <w:pPr>
+        <w:pStyle w:val="LOnormal"/>
         <w:shd w:val="clear" w:fill="1F1F1F"/>
         <w:spacing w:lineRule="auto" w:line="324"/>
         <w:rPr>
@@ -12942,7 +13058,7 @@
     </w:p>
     <w:p>
       <w:pPr>
-        <w:pStyle w:val="Normal1"/>
+        <w:pStyle w:val="LOnormal"/>
         <w:shd w:val="clear" w:fill="1F1F1F"/>
         <w:spacing w:lineRule="auto" w:line="324"/>
         <w:rPr>
@@ -13099,7 +13215,7 @@
     </w:p>
     <w:p>
       <w:pPr>
-        <w:pStyle w:val="Normal1"/>
+        <w:pStyle w:val="LOnormal"/>
         <w:shd w:val="clear" w:fill="1F1F1F"/>
         <w:spacing w:lineRule="auto" w:line="324"/>
         <w:rPr>
@@ -13256,7 +13372,7 @@
     </w:p>
     <w:p>
       <w:pPr>
-        <w:pStyle w:val="Normal1"/>
+        <w:pStyle w:val="LOnormal"/>
         <w:shd w:val="clear" w:fill="1F1F1F"/>
         <w:spacing w:lineRule="auto" w:line="324"/>
         <w:rPr>
@@ -13413,49 +13529,49 @@
     </w:p>
     <w:p>
       <w:pPr>
-        <w:pStyle w:val="Normal1"/>
-        <w:shd w:val="clear" w:fill="1F1F1F"/>
-        <w:spacing w:lineRule="auto" w:line="324"/>
-        <w:rPr>
-          <w:rFonts w:ascii="Courier New" w:hAnsi="Courier New" w:eastAsia="Courier New" w:cs="Courier New"/>
-          <w:color w:val="CCCCCC"/>
-          <w:sz w:val="21"/>
-          <w:szCs w:val="21"/>
-        </w:rPr>
-      </w:pPr>
-      <w:r>
-        <w:rPr>
-          <w:rFonts w:eastAsia="Courier New" w:cs="Courier New" w:ascii="Courier New" w:hAnsi="Courier New"/>
-          <w:color w:val="CCCCCC"/>
-          <w:sz w:val="21"/>
-          <w:szCs w:val="21"/>
-        </w:rPr>
-      </w:r>
-    </w:p>
-    <w:p>
-      <w:pPr>
-        <w:pStyle w:val="Normal1"/>
-        <w:shd w:val="clear" w:fill="1F1F1F"/>
-        <w:spacing w:lineRule="auto" w:line="324"/>
-        <w:rPr>
-          <w:rFonts w:ascii="Courier New" w:hAnsi="Courier New" w:eastAsia="Courier New" w:cs="Courier New"/>
-          <w:color w:val="CCCCCC"/>
-          <w:sz w:val="21"/>
-          <w:szCs w:val="21"/>
-        </w:rPr>
-      </w:pPr>
-      <w:r>
-        <w:rPr>
-          <w:rFonts w:eastAsia="Courier New" w:cs="Courier New" w:ascii="Courier New" w:hAnsi="Courier New"/>
-          <w:color w:val="CCCCCC"/>
-          <w:sz w:val="21"/>
-          <w:szCs w:val="21"/>
-        </w:rPr>
-      </w:r>
-    </w:p>
-    <w:p>
-      <w:pPr>
-        <w:pStyle w:val="Normal1"/>
+        <w:pStyle w:val="LOnormal"/>
+        <w:shd w:val="clear" w:fill="1F1F1F"/>
+        <w:spacing w:lineRule="auto" w:line="324"/>
+        <w:rPr>
+          <w:rFonts w:ascii="Courier New" w:hAnsi="Courier New" w:eastAsia="Courier New" w:cs="Courier New"/>
+          <w:color w:val="CCCCCC"/>
+          <w:sz w:val="21"/>
+          <w:szCs w:val="21"/>
+        </w:rPr>
+      </w:pPr>
+      <w:r>
+        <w:rPr>
+          <w:rFonts w:eastAsia="Courier New" w:cs="Courier New" w:ascii="Courier New" w:hAnsi="Courier New"/>
+          <w:color w:val="CCCCCC"/>
+          <w:sz w:val="21"/>
+          <w:szCs w:val="21"/>
+        </w:rPr>
+      </w:r>
+    </w:p>
+    <w:p>
+      <w:pPr>
+        <w:pStyle w:val="LOnormal"/>
+        <w:shd w:val="clear" w:fill="1F1F1F"/>
+        <w:spacing w:lineRule="auto" w:line="324"/>
+        <w:rPr>
+          <w:rFonts w:ascii="Courier New" w:hAnsi="Courier New" w:eastAsia="Courier New" w:cs="Courier New"/>
+          <w:color w:val="CCCCCC"/>
+          <w:sz w:val="21"/>
+          <w:szCs w:val="21"/>
+        </w:rPr>
+      </w:pPr>
+      <w:r>
+        <w:rPr>
+          <w:rFonts w:eastAsia="Courier New" w:cs="Courier New" w:ascii="Courier New" w:hAnsi="Courier New"/>
+          <w:color w:val="CCCCCC"/>
+          <w:sz w:val="21"/>
+          <w:szCs w:val="21"/>
+        </w:rPr>
+      </w:r>
+    </w:p>
+    <w:p>
+      <w:pPr>
+        <w:pStyle w:val="LOnormal"/>
         <w:shd w:val="clear" w:fill="1F1F1F"/>
         <w:spacing w:lineRule="auto" w:line="324"/>
         <w:rPr>
@@ -13504,7 +13620,7 @@
     </w:p>
     <w:p>
       <w:pPr>
-        <w:pStyle w:val="Normal1"/>
+        <w:pStyle w:val="LOnormal"/>
         <w:shd w:val="clear" w:fill="1F1F1F"/>
         <w:spacing w:lineRule="auto" w:line="324"/>
         <w:rPr>
@@ -13562,7 +13678,7 @@
     </w:p>
     <w:p>
       <w:pPr>
-        <w:pStyle w:val="Normal1"/>
+        <w:pStyle w:val="LOnormal"/>
         <w:shd w:val="clear" w:fill="1F1F1F"/>
         <w:spacing w:lineRule="auto" w:line="324"/>
         <w:rPr>
@@ -13593,7 +13709,7 @@
     </w:p>
     <w:p>
       <w:pPr>
-        <w:pStyle w:val="Normal1"/>
+        <w:pStyle w:val="LOnormal"/>
         <w:shd w:val="clear" w:fill="1F1F1F"/>
         <w:spacing w:lineRule="auto" w:line="324"/>
         <w:rPr>
@@ -13741,7 +13857,7 @@
     </w:p>
     <w:p>
       <w:pPr>
-        <w:pStyle w:val="Normal1"/>
+        <w:pStyle w:val="LOnormal"/>
         <w:shd w:val="clear" w:fill="1F1F1F"/>
         <w:spacing w:lineRule="auto" w:line="324"/>
         <w:rPr>
@@ -13772,7 +13888,7 @@
     </w:p>
     <w:p>
       <w:pPr>
-        <w:pStyle w:val="Normal1"/>
+        <w:pStyle w:val="LOnormal"/>
         <w:shd w:val="clear" w:fill="1F1F1F"/>
         <w:spacing w:lineRule="auto" w:line="324"/>
         <w:rPr>
@@ -13803,7 +13919,7 @@
     </w:p>
     <w:p>
       <w:pPr>
-        <w:pStyle w:val="Normal1"/>
+        <w:pStyle w:val="LOnormal"/>
         <w:shd w:val="clear" w:fill="1F1F1F"/>
         <w:spacing w:lineRule="auto" w:line="324"/>
         <w:rPr>
@@ -13951,7 +14067,7 @@
     </w:p>
     <w:p>
       <w:pPr>
-        <w:pStyle w:val="Normal1"/>
+        <w:pStyle w:val="LOnormal"/>
         <w:shd w:val="clear" w:fill="1F1F1F"/>
         <w:spacing w:lineRule="auto" w:line="324"/>
         <w:rPr>
@@ -13982,7 +14098,7 @@
     </w:p>
     <w:p>
       <w:pPr>
-        <w:pStyle w:val="Normal1"/>
+        <w:pStyle w:val="LOnormal"/>
         <w:shd w:val="clear" w:fill="1F1F1F"/>
         <w:spacing w:lineRule="auto" w:line="324"/>
         <w:rPr>
@@ -14004,28 +14120,28 @@
     </w:p>
     <w:p>
       <w:pPr>
-        <w:pStyle w:val="Normal1"/>
-        <w:shd w:val="clear" w:fill="1F1F1F"/>
-        <w:spacing w:lineRule="auto" w:line="324"/>
-        <w:rPr>
-          <w:rFonts w:ascii="Courier New" w:hAnsi="Courier New" w:eastAsia="Courier New" w:cs="Courier New"/>
-          <w:color w:val="CCCCCC"/>
-          <w:sz w:val="21"/>
-          <w:szCs w:val="21"/>
-        </w:rPr>
-      </w:pPr>
-      <w:r>
-        <w:rPr>
-          <w:rFonts w:eastAsia="Courier New" w:cs="Courier New" w:ascii="Courier New" w:hAnsi="Courier New"/>
-          <w:color w:val="CCCCCC"/>
-          <w:sz w:val="21"/>
-          <w:szCs w:val="21"/>
-        </w:rPr>
-      </w:r>
-    </w:p>
-    <w:p>
-      <w:pPr>
-        <w:pStyle w:val="Normal1"/>
+        <w:pStyle w:val="LOnormal"/>
+        <w:shd w:val="clear" w:fill="1F1F1F"/>
+        <w:spacing w:lineRule="auto" w:line="324"/>
+        <w:rPr>
+          <w:rFonts w:ascii="Courier New" w:hAnsi="Courier New" w:eastAsia="Courier New" w:cs="Courier New"/>
+          <w:color w:val="CCCCCC"/>
+          <w:sz w:val="21"/>
+          <w:szCs w:val="21"/>
+        </w:rPr>
+      </w:pPr>
+      <w:r>
+        <w:rPr>
+          <w:rFonts w:eastAsia="Courier New" w:cs="Courier New" w:ascii="Courier New" w:hAnsi="Courier New"/>
+          <w:color w:val="CCCCCC"/>
+          <w:sz w:val="21"/>
+          <w:szCs w:val="21"/>
+        </w:rPr>
+      </w:r>
+    </w:p>
+    <w:p>
+      <w:pPr>
+        <w:pStyle w:val="LOnormal"/>
         <w:shd w:val="clear" w:fill="1F1F1F"/>
         <w:spacing w:lineRule="auto" w:line="324"/>
         <w:rPr>
@@ -14056,7 +14172,7 @@
     </w:p>
     <w:p>
       <w:pPr>
-        <w:pStyle w:val="Normal1"/>
+        <w:pStyle w:val="LOnormal"/>
         <w:shd w:val="clear" w:fill="1F1F1F"/>
         <w:spacing w:lineRule="auto" w:line="324"/>
         <w:rPr>
@@ -14150,7 +14266,7 @@
     </w:p>
     <w:p>
       <w:pPr>
-        <w:pStyle w:val="Normal1"/>
+        <w:pStyle w:val="LOnormal"/>
         <w:shd w:val="clear" w:fill="1F1F1F"/>
         <w:spacing w:lineRule="auto" w:line="324"/>
         <w:rPr>
@@ -14208,7 +14324,7 @@
     </w:p>
     <w:p>
       <w:pPr>
-        <w:pStyle w:val="Normal1"/>
+        <w:pStyle w:val="LOnormal"/>
         <w:shd w:val="clear" w:fill="1F1F1F"/>
         <w:spacing w:lineRule="auto" w:line="324"/>
         <w:rPr>
@@ -14230,28 +14346,28 @@
     </w:p>
     <w:p>
       <w:pPr>
-        <w:pStyle w:val="Normal1"/>
-        <w:shd w:val="clear" w:fill="1F1F1F"/>
-        <w:spacing w:lineRule="auto" w:line="324"/>
-        <w:rPr>
-          <w:rFonts w:ascii="Courier New" w:hAnsi="Courier New" w:eastAsia="Courier New" w:cs="Courier New"/>
-          <w:color w:val="CCCCCC"/>
-          <w:sz w:val="21"/>
-          <w:szCs w:val="21"/>
-        </w:rPr>
-      </w:pPr>
-      <w:r>
-        <w:rPr>
-          <w:rFonts w:eastAsia="Courier New" w:cs="Courier New" w:ascii="Courier New" w:hAnsi="Courier New"/>
-          <w:color w:val="CCCCCC"/>
-          <w:sz w:val="21"/>
-          <w:szCs w:val="21"/>
-        </w:rPr>
-      </w:r>
-    </w:p>
-    <w:p>
-      <w:pPr>
-        <w:pStyle w:val="Normal1"/>
+        <w:pStyle w:val="LOnormal"/>
+        <w:shd w:val="clear" w:fill="1F1F1F"/>
+        <w:spacing w:lineRule="auto" w:line="324"/>
+        <w:rPr>
+          <w:rFonts w:ascii="Courier New" w:hAnsi="Courier New" w:eastAsia="Courier New" w:cs="Courier New"/>
+          <w:color w:val="CCCCCC"/>
+          <w:sz w:val="21"/>
+          <w:szCs w:val="21"/>
+        </w:rPr>
+      </w:pPr>
+      <w:r>
+        <w:rPr>
+          <w:rFonts w:eastAsia="Courier New" w:cs="Courier New" w:ascii="Courier New" w:hAnsi="Courier New"/>
+          <w:color w:val="CCCCCC"/>
+          <w:sz w:val="21"/>
+          <w:szCs w:val="21"/>
+        </w:rPr>
+      </w:r>
+    </w:p>
+    <w:p>
+      <w:pPr>
+        <w:pStyle w:val="LOnormal"/>
         <w:shd w:val="clear" w:fill="1F1F1F"/>
         <w:spacing w:lineRule="auto" w:line="324"/>
         <w:rPr>
@@ -14282,7 +14398,7 @@
     </w:p>
     <w:p>
       <w:pPr>
-        <w:pStyle w:val="Normal1"/>
+        <w:pStyle w:val="LOnormal"/>
         <w:shd w:val="clear" w:fill="1F1F1F"/>
         <w:spacing w:lineRule="auto" w:line="324"/>
         <w:rPr>
@@ -14340,7 +14456,7 @@
     </w:p>
     <w:p>
       <w:pPr>
-        <w:pStyle w:val="Normal1"/>
+        <w:pStyle w:val="LOnormal"/>
         <w:shd w:val="clear" w:fill="1F1F1F"/>
         <w:spacing w:lineRule="auto" w:line="324"/>
         <w:rPr>
@@ -14524,7 +14640,7 @@
     </w:p>
     <w:p>
       <w:pPr>
-        <w:pStyle w:val="Normal1"/>
+        <w:pStyle w:val="LOnormal"/>
         <w:shd w:val="clear" w:fill="1F1F1F"/>
         <w:spacing w:lineRule="auto" w:line="324"/>
         <w:rPr>
@@ -14582,7 +14698,7 @@
     </w:p>
     <w:p>
       <w:pPr>
-        <w:pStyle w:val="Normal1"/>
+        <w:pStyle w:val="LOnormal"/>
         <w:shd w:val="clear" w:fill="1F1F1F"/>
         <w:spacing w:lineRule="auto" w:line="324"/>
         <w:rPr>
@@ -14640,7 +14756,7 @@
     </w:p>
     <w:p>
       <w:pPr>
-        <w:pStyle w:val="Normal1"/>
+        <w:pStyle w:val="LOnormal"/>
         <w:shd w:val="clear" w:fill="1F1F1F"/>
         <w:spacing w:lineRule="auto" w:line="324"/>
         <w:rPr>
@@ -14698,7 +14814,7 @@
     </w:p>
     <w:p>
       <w:pPr>
-        <w:pStyle w:val="Normal1"/>
+        <w:pStyle w:val="LOnormal"/>
         <w:shd w:val="clear" w:fill="1F1F1F"/>
         <w:spacing w:lineRule="auto" w:line="324"/>
         <w:rPr>
@@ -14756,7 +14872,7 @@
     </w:p>
     <w:p>
       <w:pPr>
-        <w:pStyle w:val="Normal1"/>
+        <w:pStyle w:val="LOnormal"/>
         <w:shd w:val="clear" w:fill="1F1F1F"/>
         <w:spacing w:lineRule="auto" w:line="324"/>
         <w:rPr>
@@ -14814,7 +14930,7 @@
     </w:p>
     <w:p>
       <w:pPr>
-        <w:pStyle w:val="Normal1"/>
+        <w:pStyle w:val="LOnormal"/>
         <w:shd w:val="clear" w:fill="1F1F1F"/>
         <w:spacing w:lineRule="auto" w:line="324"/>
         <w:rPr>
@@ -14872,7 +14988,7 @@
     </w:p>
     <w:p>
       <w:pPr>
-        <w:pStyle w:val="Normal1"/>
+        <w:pStyle w:val="LOnormal"/>
         <w:shd w:val="clear" w:fill="1F1F1F"/>
         <w:spacing w:lineRule="auto" w:line="324"/>
         <w:rPr>
@@ -14930,7 +15046,7 @@
     </w:p>
     <w:p>
       <w:pPr>
-        <w:pStyle w:val="Normal1"/>
+        <w:pStyle w:val="LOnormal"/>
         <w:shd w:val="clear" w:fill="1F1F1F"/>
         <w:spacing w:lineRule="auto" w:line="324"/>
         <w:rPr>
@@ -14988,7 +15104,7 @@
     </w:p>
     <w:p>
       <w:pPr>
-        <w:pStyle w:val="Normal1"/>
+        <w:pStyle w:val="LOnormal"/>
         <w:shd w:val="clear" w:fill="1F1F1F"/>
         <w:spacing w:lineRule="auto" w:line="324"/>
         <w:rPr>
@@ -15100,7 +15216,7 @@
     </w:p>
     <w:p>
       <w:pPr>
-        <w:pStyle w:val="Normal1"/>
+        <w:pStyle w:val="LOnormal"/>
         <w:shd w:val="clear" w:fill="1F1F1F"/>
         <w:spacing w:lineRule="auto" w:line="324"/>
         <w:rPr>
@@ -15122,28 +15238,28 @@
     </w:p>
     <w:p>
       <w:pPr>
-        <w:pStyle w:val="Normal1"/>
-        <w:shd w:val="clear" w:fill="1F1F1F"/>
-        <w:spacing w:lineRule="auto" w:line="324"/>
-        <w:rPr>
-          <w:rFonts w:ascii="Courier New" w:hAnsi="Courier New" w:eastAsia="Courier New" w:cs="Courier New"/>
-          <w:color w:val="CCCCCC"/>
-          <w:sz w:val="21"/>
-          <w:szCs w:val="21"/>
-        </w:rPr>
-      </w:pPr>
-      <w:r>
-        <w:rPr>
-          <w:rFonts w:eastAsia="Courier New" w:cs="Courier New" w:ascii="Courier New" w:hAnsi="Courier New"/>
-          <w:color w:val="CCCCCC"/>
-          <w:sz w:val="21"/>
-          <w:szCs w:val="21"/>
-        </w:rPr>
-      </w:r>
-    </w:p>
-    <w:p>
-      <w:pPr>
-        <w:pStyle w:val="Normal1"/>
+        <w:pStyle w:val="LOnormal"/>
+        <w:shd w:val="clear" w:fill="1F1F1F"/>
+        <w:spacing w:lineRule="auto" w:line="324"/>
+        <w:rPr>
+          <w:rFonts w:ascii="Courier New" w:hAnsi="Courier New" w:eastAsia="Courier New" w:cs="Courier New"/>
+          <w:color w:val="CCCCCC"/>
+          <w:sz w:val="21"/>
+          <w:szCs w:val="21"/>
+        </w:rPr>
+      </w:pPr>
+      <w:r>
+        <w:rPr>
+          <w:rFonts w:eastAsia="Courier New" w:cs="Courier New" w:ascii="Courier New" w:hAnsi="Courier New"/>
+          <w:color w:val="CCCCCC"/>
+          <w:sz w:val="21"/>
+          <w:szCs w:val="21"/>
+        </w:rPr>
+      </w:r>
+    </w:p>
+    <w:p>
+      <w:pPr>
+        <w:pStyle w:val="LOnormal"/>
         <w:shd w:val="clear" w:fill="1F1F1F"/>
         <w:spacing w:lineRule="auto" w:line="324"/>
         <w:rPr>
@@ -15174,7 +15290,7 @@
     </w:p>
     <w:p>
       <w:pPr>
-        <w:pStyle w:val="Normal1"/>
+        <w:pStyle w:val="LOnormal"/>
         <w:shd w:val="clear" w:fill="1F1F1F"/>
         <w:spacing w:lineRule="auto" w:line="324"/>
         <w:rPr>
@@ -15205,7 +15321,7 @@
     </w:p>
     <w:p>
       <w:pPr>
-        <w:pStyle w:val="Normal1"/>
+        <w:pStyle w:val="LOnormal"/>
         <w:shd w:val="clear" w:fill="1F1F1F"/>
         <w:spacing w:lineRule="auto" w:line="324"/>
         <w:rPr>
@@ -15263,7 +15379,7 @@
     </w:p>
     <w:p>
       <w:pPr>
-        <w:pStyle w:val="Normal1"/>
+        <w:pStyle w:val="LOnormal"/>
         <w:shd w:val="clear" w:fill="1F1F1F"/>
         <w:spacing w:lineRule="auto" w:line="324"/>
         <w:rPr>
@@ -15339,7 +15455,7 @@
     </w:p>
     <w:p>
       <w:pPr>
-        <w:pStyle w:val="Normal1"/>
+        <w:pStyle w:val="LOnormal"/>
         <w:shd w:val="clear" w:fill="1F1F1F"/>
         <w:spacing w:lineRule="auto" w:line="324"/>
         <w:rPr>
@@ -15397,7 +15513,7 @@
     </w:p>
     <w:p>
       <w:pPr>
-        <w:pStyle w:val="Normal1"/>
+        <w:pStyle w:val="LOnormal"/>
         <w:shd w:val="clear" w:fill="1F1F1F"/>
         <w:spacing w:lineRule="auto" w:line="324"/>
         <w:rPr>
@@ -15455,7 +15571,7 @@
     </w:p>
     <w:p>
       <w:pPr>
-        <w:pStyle w:val="Normal1"/>
+        <w:pStyle w:val="LOnormal"/>
         <w:shd w:val="clear" w:fill="1F1F1F"/>
         <w:spacing w:lineRule="auto" w:line="324"/>
         <w:rPr>
@@ -15513,7 +15629,7 @@
     </w:p>
     <w:p>
       <w:pPr>
-        <w:pStyle w:val="Normal1"/>
+        <w:pStyle w:val="LOnormal"/>
         <w:shd w:val="clear" w:fill="1F1F1F"/>
         <w:spacing w:lineRule="auto" w:line="324"/>
         <w:rPr>
@@ -15571,7 +15687,7 @@
     </w:p>
     <w:p>
       <w:pPr>
-        <w:pStyle w:val="Normal1"/>
+        <w:pStyle w:val="LOnormal"/>
         <w:shd w:val="clear" w:fill="1F1F1F"/>
         <w:spacing w:lineRule="auto" w:line="324"/>
         <w:rPr>
@@ -15629,7 +15745,7 @@
     </w:p>
     <w:p>
       <w:pPr>
-        <w:pStyle w:val="Normal1"/>
+        <w:pStyle w:val="LOnormal"/>
         <w:shd w:val="clear" w:fill="1F1F1F"/>
         <w:spacing w:lineRule="auto" w:line="324"/>
         <w:rPr>
@@ -15723,7 +15839,7 @@
     </w:p>
     <w:p>
       <w:pPr>
-        <w:pStyle w:val="Normal1"/>
+        <w:pStyle w:val="LOnormal"/>
         <w:shd w:val="clear" w:fill="1F1F1F"/>
         <w:spacing w:lineRule="auto" w:line="324"/>
         <w:rPr>
@@ -15871,7 +15987,7 @@
     </w:p>
     <w:p>
       <w:pPr>
-        <w:pStyle w:val="Normal1"/>
+        <w:pStyle w:val="LOnormal"/>
         <w:shd w:val="clear" w:fill="1F1F1F"/>
         <w:spacing w:lineRule="auto" w:line="324"/>
         <w:rPr>
@@ -15983,7 +16099,7 @@
     </w:p>
     <w:p>
       <w:pPr>
-        <w:pStyle w:val="Normal1"/>
+        <w:pStyle w:val="LOnormal"/>
         <w:shd w:val="clear" w:fill="1F1F1F"/>
         <w:spacing w:lineRule="auto" w:line="324"/>
         <w:rPr>
@@ -16005,28 +16121,28 @@
     </w:p>
     <w:p>
       <w:pPr>
-        <w:pStyle w:val="Normal1"/>
-        <w:shd w:val="clear" w:fill="1F1F1F"/>
-        <w:spacing w:lineRule="auto" w:line="324"/>
-        <w:rPr>
-          <w:rFonts w:ascii="Courier New" w:hAnsi="Courier New" w:eastAsia="Courier New" w:cs="Courier New"/>
-          <w:color w:val="CCCCCC"/>
-          <w:sz w:val="21"/>
-          <w:szCs w:val="21"/>
-        </w:rPr>
-      </w:pPr>
-      <w:r>
-        <w:rPr>
-          <w:rFonts w:eastAsia="Courier New" w:cs="Courier New" w:ascii="Courier New" w:hAnsi="Courier New"/>
-          <w:color w:val="CCCCCC"/>
-          <w:sz w:val="21"/>
-          <w:szCs w:val="21"/>
-        </w:rPr>
-      </w:r>
-    </w:p>
-    <w:p>
-      <w:pPr>
-        <w:pStyle w:val="Normal1"/>
+        <w:pStyle w:val="LOnormal"/>
+        <w:shd w:val="clear" w:fill="1F1F1F"/>
+        <w:spacing w:lineRule="auto" w:line="324"/>
+        <w:rPr>
+          <w:rFonts w:ascii="Courier New" w:hAnsi="Courier New" w:eastAsia="Courier New" w:cs="Courier New"/>
+          <w:color w:val="CCCCCC"/>
+          <w:sz w:val="21"/>
+          <w:szCs w:val="21"/>
+        </w:rPr>
+      </w:pPr>
+      <w:r>
+        <w:rPr>
+          <w:rFonts w:eastAsia="Courier New" w:cs="Courier New" w:ascii="Courier New" w:hAnsi="Courier New"/>
+          <w:color w:val="CCCCCC"/>
+          <w:sz w:val="21"/>
+          <w:szCs w:val="21"/>
+        </w:rPr>
+      </w:r>
+    </w:p>
+    <w:p>
+      <w:pPr>
+        <w:pStyle w:val="LOnormal"/>
         <w:shd w:val="clear" w:fill="1F1F1F"/>
         <w:spacing w:lineRule="auto" w:line="324"/>
         <w:rPr>
@@ -16057,7 +16173,7 @@
     </w:p>
     <w:p>
       <w:pPr>
-        <w:pStyle w:val="Normal1"/>
+        <w:pStyle w:val="LOnormal"/>
         <w:shd w:val="clear" w:fill="1F1F1F"/>
         <w:spacing w:lineRule="auto" w:line="324"/>
         <w:rPr>
@@ -16313,7 +16429,7 @@
     </w:p>
     <w:p>
       <w:pPr>
-        <w:pStyle w:val="Normal1"/>
+        <w:pStyle w:val="LOnormal"/>
         <w:shd w:val="clear" w:fill="1F1F1F"/>
         <w:spacing w:lineRule="auto" w:line="324"/>
         <w:rPr>
@@ -16371,7 +16487,7 @@
     </w:p>
     <w:p>
       <w:pPr>
-        <w:pStyle w:val="Normal1"/>
+        <w:pStyle w:val="LOnormal"/>
         <w:shd w:val="clear" w:fill="1F1F1F"/>
         <w:spacing w:lineRule="auto" w:line="324"/>
         <w:rPr>
@@ -16393,28 +16509,28 @@
     </w:p>
     <w:p>
       <w:pPr>
-        <w:pStyle w:val="Normal1"/>
-        <w:shd w:val="clear" w:fill="1F1F1F"/>
-        <w:spacing w:lineRule="auto" w:line="324"/>
-        <w:rPr>
-          <w:rFonts w:ascii="Courier New" w:hAnsi="Courier New" w:eastAsia="Courier New" w:cs="Courier New"/>
-          <w:color w:val="CCCCCC"/>
-          <w:sz w:val="21"/>
-          <w:szCs w:val="21"/>
-        </w:rPr>
-      </w:pPr>
-      <w:r>
-        <w:rPr>
-          <w:rFonts w:eastAsia="Courier New" w:cs="Courier New" w:ascii="Courier New" w:hAnsi="Courier New"/>
-          <w:color w:val="CCCCCC"/>
-          <w:sz w:val="21"/>
-          <w:szCs w:val="21"/>
-        </w:rPr>
-      </w:r>
-    </w:p>
-    <w:p>
-      <w:pPr>
-        <w:pStyle w:val="Normal1"/>
+        <w:pStyle w:val="LOnormal"/>
+        <w:shd w:val="clear" w:fill="1F1F1F"/>
+        <w:spacing w:lineRule="auto" w:line="324"/>
+        <w:rPr>
+          <w:rFonts w:ascii="Courier New" w:hAnsi="Courier New" w:eastAsia="Courier New" w:cs="Courier New"/>
+          <w:color w:val="CCCCCC"/>
+          <w:sz w:val="21"/>
+          <w:szCs w:val="21"/>
+        </w:rPr>
+      </w:pPr>
+      <w:r>
+        <w:rPr>
+          <w:rFonts w:eastAsia="Courier New" w:cs="Courier New" w:ascii="Courier New" w:hAnsi="Courier New"/>
+          <w:color w:val="CCCCCC"/>
+          <w:sz w:val="21"/>
+          <w:szCs w:val="21"/>
+        </w:rPr>
+      </w:r>
+    </w:p>
+    <w:p>
+      <w:pPr>
+        <w:pStyle w:val="LOnormal"/>
         <w:shd w:val="clear" w:fill="1F1F1F"/>
         <w:spacing w:lineRule="auto" w:line="324"/>
         <w:rPr>
@@ -16445,7 +16561,7 @@
     </w:p>
     <w:p>
       <w:pPr>
-        <w:pStyle w:val="Normal1"/>
+        <w:pStyle w:val="LOnormal"/>
         <w:shd w:val="clear" w:fill="1F1F1F"/>
         <w:spacing w:lineRule="auto" w:line="324"/>
         <w:rPr>
@@ -16701,7 +16817,7 @@
     </w:p>
     <w:p>
       <w:pPr>
-        <w:pStyle w:val="Normal1"/>
+        <w:pStyle w:val="LOnormal"/>
         <w:shd w:val="clear" w:fill="1F1F1F"/>
         <w:spacing w:lineRule="auto" w:line="324"/>
         <w:rPr>
@@ -16885,7 +17001,7 @@
     </w:p>
     <w:p>
       <w:pPr>
-        <w:pStyle w:val="Normal1"/>
+        <w:pStyle w:val="LOnormal"/>
         <w:shd w:val="clear" w:fill="1F1F1F"/>
         <w:spacing w:lineRule="auto" w:line="324"/>
         <w:rPr>
@@ -16907,7 +17023,7 @@
     </w:p>
     <w:p>
       <w:pPr>
-        <w:pStyle w:val="Normal1"/>
+        <w:pStyle w:val="LOnormal"/>
         <w:shd w:val="clear" w:fill="1F1F1F"/>
         <w:spacing w:lineRule="auto" w:line="324"/>
         <w:rPr>
@@ -16956,7 +17072,7 @@
     </w:p>
     <w:p>
       <w:pPr>
-        <w:pStyle w:val="Normal1"/>
+        <w:pStyle w:val="LOnormal"/>
         <w:shd w:val="clear" w:fill="1F1F1F"/>
         <w:spacing w:lineRule="auto" w:line="324"/>
         <w:rPr>
@@ -17005,7 +17121,7 @@
     </w:p>
     <w:p>
       <w:pPr>
-        <w:pStyle w:val="Normal1"/>
+        <w:pStyle w:val="LOnormal"/>
         <w:shd w:val="clear" w:fill="1F1F1F"/>
         <w:spacing w:lineRule="auto" w:line="324"/>
         <w:rPr>
@@ -17153,7 +17269,7 @@
     </w:p>
     <w:p>
       <w:pPr>
-        <w:pStyle w:val="Normal1"/>
+        <w:pStyle w:val="LOnormal"/>
         <w:shd w:val="clear" w:fill="1F1F1F"/>
         <w:spacing w:lineRule="auto" w:line="324"/>
         <w:rPr>
@@ -17184,7 +17300,7 @@
     </w:p>
     <w:p>
       <w:pPr>
-        <w:pStyle w:val="Normal1"/>
+        <w:pStyle w:val="LOnormal"/>
         <w:shd w:val="clear" w:fill="1F1F1F"/>
         <w:spacing w:lineRule="auto" w:line="324"/>
         <w:rPr>
@@ -17215,7 +17331,7 @@
     </w:p>
     <w:p>
       <w:pPr>
-        <w:pStyle w:val="Normal1"/>
+        <w:pStyle w:val="LOnormal"/>
         <w:shd w:val="clear" w:fill="1F1F1F"/>
         <w:spacing w:lineRule="auto" w:line="324"/>
         <w:rPr>
@@ -17300,7 +17416,7 @@
     </w:p>
     <w:p>
       <w:pPr>
-        <w:pStyle w:val="Normal1"/>
+        <w:pStyle w:val="LOnormal"/>
         <w:shd w:val="clear" w:fill="1F1F1F"/>
         <w:spacing w:lineRule="auto" w:line="324"/>
         <w:rPr>
@@ -17322,7 +17438,7 @@
     </w:p>
     <w:p>
       <w:pPr>
-        <w:pStyle w:val="Normal1"/>
+        <w:pStyle w:val="LOnormal"/>
         <w:shd w:val="clear" w:fill="1F1F1F"/>
         <w:spacing w:lineRule="auto" w:line="324"/>
         <w:rPr>
@@ -17407,7 +17523,7 @@
     </w:p>
     <w:p>
       <w:pPr>
-        <w:pStyle w:val="Normal1"/>
+        <w:pStyle w:val="LOnormal"/>
         <w:shd w:val="clear" w:fill="1F1F1F"/>
         <w:spacing w:lineRule="auto" w:line="324"/>
         <w:rPr>
@@ -17627,7 +17743,7 @@
     </w:p>
     <w:p>
       <w:pPr>
-        <w:pStyle w:val="Normal1"/>
+        <w:pStyle w:val="LOnormal"/>
         <w:shd w:val="clear" w:fill="1F1F1F"/>
         <w:spacing w:lineRule="auto" w:line="324"/>
         <w:rPr>
@@ -17667,7 +17783,7 @@
     </w:p>
     <w:p>
       <w:pPr>
-        <w:pStyle w:val="Normal1"/>
+        <w:pStyle w:val="LOnormal"/>
         <w:shd w:val="clear" w:fill="1F1F1F"/>
         <w:spacing w:lineRule="auto" w:line="324"/>
         <w:rPr>
@@ -17707,7 +17823,7 @@
     </w:p>
     <w:p>
       <w:pPr>
-        <w:pStyle w:val="Normal1"/>
+        <w:pStyle w:val="LOnormal"/>
         <w:shd w:val="clear" w:fill="1F1F1F"/>
         <w:spacing w:lineRule="auto" w:line="324"/>
         <w:rPr>
@@ -17756,7 +17872,7 @@
     </w:p>
     <w:p>
       <w:pPr>
-        <w:pStyle w:val="Normal1"/>
+        <w:pStyle w:val="LOnormal"/>
         <w:shd w:val="clear" w:fill="1F1F1F"/>
         <w:spacing w:lineRule="auto" w:line="324"/>
         <w:rPr>
@@ -17841,7 +17957,7 @@
     </w:p>
     <w:p>
       <w:pPr>
-        <w:pStyle w:val="Normal1"/>
+        <w:pStyle w:val="LOnormal"/>
         <w:shd w:val="clear" w:fill="1F1F1F"/>
         <w:spacing w:lineRule="auto" w:line="324"/>
         <w:rPr>
@@ -17890,7 +18006,7 @@
     </w:p>
     <w:p>
       <w:pPr>
-        <w:pStyle w:val="Normal1"/>
+        <w:pStyle w:val="LOnormal"/>
         <w:shd w:val="clear" w:fill="1F1F1F"/>
         <w:spacing w:lineRule="auto" w:line="324"/>
         <w:rPr>
@@ -17939,7 +18055,7 @@
     </w:p>
     <w:p>
       <w:pPr>
-        <w:pStyle w:val="Normal1"/>
+        <w:pStyle w:val="LOnormal"/>
         <w:shd w:val="clear" w:fill="1F1F1F"/>
         <w:spacing w:lineRule="auto" w:line="324"/>
         <w:rPr>
@@ -17979,7 +18095,7 @@
     </w:p>
     <w:p>
       <w:pPr>
-        <w:pStyle w:val="Normal1"/>
+        <w:pStyle w:val="LOnormal"/>
         <w:shd w:val="clear" w:fill="1F1F1F"/>
         <w:spacing w:lineRule="auto" w:line="324"/>
         <w:rPr>
@@ -18019,43 +18135,43 @@
     </w:p>
     <w:p>
       <w:pPr>
-        <w:pStyle w:val="Normal1"/>
-        <w:rPr>
-          <w:b/>
-          <w:b/>
-          <w:sz w:val="24"/>
-          <w:szCs w:val="24"/>
-        </w:rPr>
-      </w:pPr>
-      <w:r>
-        <w:rPr>
-          <w:b/>
-          <w:sz w:val="24"/>
-          <w:szCs w:val="24"/>
-        </w:rPr>
-      </w:r>
-    </w:p>
-    <w:p>
-      <w:pPr>
-        <w:pStyle w:val="Normal1"/>
-        <w:rPr>
-          <w:b/>
-          <w:b/>
-          <w:sz w:val="24"/>
-          <w:szCs w:val="24"/>
-        </w:rPr>
-      </w:pPr>
-      <w:r>
-        <w:rPr>
-          <w:b/>
-          <w:sz w:val="24"/>
-          <w:szCs w:val="24"/>
-        </w:rPr>
-      </w:r>
-    </w:p>
-    <w:p>
-      <w:pPr>
-        <w:pStyle w:val="Normal1"/>
+        <w:pStyle w:val="LOnormal"/>
+        <w:rPr>
+          <w:b/>
+          <w:b/>
+          <w:sz w:val="24"/>
+          <w:szCs w:val="24"/>
+        </w:rPr>
+      </w:pPr>
+      <w:r>
+        <w:rPr>
+          <w:b/>
+          <w:sz w:val="24"/>
+          <w:szCs w:val="24"/>
+        </w:rPr>
+      </w:r>
+    </w:p>
+    <w:p>
+      <w:pPr>
+        <w:pStyle w:val="LOnormal"/>
+        <w:rPr>
+          <w:b/>
+          <w:b/>
+          <w:sz w:val="24"/>
+          <w:szCs w:val="24"/>
+        </w:rPr>
+      </w:pPr>
+      <w:r>
+        <w:rPr>
+          <w:b/>
+          <w:sz w:val="24"/>
+          <w:szCs w:val="24"/>
+        </w:rPr>
+      </w:r>
+    </w:p>
+    <w:p>
+      <w:pPr>
+        <w:pStyle w:val="LOnormal"/>
         <w:numPr>
           <w:ilvl w:val="0"/>
           <w:numId w:val="5"/>
@@ -18077,37 +18193,37 @@
     </w:p>
     <w:p>
       <w:pPr>
-        <w:pStyle w:val="Normal1"/>
-        <w:rPr>
-          <w:sz w:val="24"/>
-          <w:szCs w:val="24"/>
-        </w:rPr>
-      </w:pPr>
-      <w:r>
-        <w:rPr>
-          <w:sz w:val="24"/>
-          <w:szCs w:val="24"/>
-        </w:rPr>
-      </w:r>
-    </w:p>
-    <w:p>
-      <w:pPr>
-        <w:pStyle w:val="Normal1"/>
-        <w:rPr>
-          <w:sz w:val="24"/>
-          <w:szCs w:val="24"/>
-        </w:rPr>
-      </w:pPr>
-      <w:r>
-        <w:rPr>
-          <w:sz w:val="24"/>
-          <w:szCs w:val="24"/>
-        </w:rPr>
-      </w:r>
-    </w:p>
-    <w:p>
-      <w:pPr>
-        <w:pStyle w:val="Normal1"/>
+        <w:pStyle w:val="LOnormal"/>
+        <w:rPr>
+          <w:sz w:val="24"/>
+          <w:szCs w:val="24"/>
+        </w:rPr>
+      </w:pPr>
+      <w:r>
+        <w:rPr>
+          <w:sz w:val="24"/>
+          <w:szCs w:val="24"/>
+        </w:rPr>
+      </w:r>
+    </w:p>
+    <w:p>
+      <w:pPr>
+        <w:pStyle w:val="LOnormal"/>
+        <w:rPr>
+          <w:sz w:val="24"/>
+          <w:szCs w:val="24"/>
+        </w:rPr>
+      </w:pPr>
+      <w:r>
+        <w:rPr>
+          <w:sz w:val="24"/>
+          <w:szCs w:val="24"/>
+        </w:rPr>
+      </w:r>
+    </w:p>
+    <w:p>
+      <w:pPr>
+        <w:pStyle w:val="LOnormal"/>
         <w:numPr>
           <w:ilvl w:val="0"/>
           <w:numId w:val="1"/>
@@ -18129,7 +18245,7 @@
     </w:p>
     <w:p>
       <w:pPr>
-        <w:pStyle w:val="Normal1"/>
+        <w:pStyle w:val="LOnormal"/>
         <w:ind w:left="720" w:hanging="0"/>
         <w:rPr>
           <w:sz w:val="24"/>
@@ -18145,7 +18261,7 @@
     </w:p>
     <w:p>
       <w:pPr>
-        <w:pStyle w:val="Normal1"/>
+        <w:pStyle w:val="LOnormal"/>
         <w:shd w:val="clear" w:fill="1F1F1F"/>
         <w:spacing w:lineRule="auto" w:line="324"/>
         <w:ind w:left="720" w:hanging="0"/>
@@ -18222,7 +18338,7 @@
     </w:p>
     <w:p>
       <w:pPr>
-        <w:pStyle w:val="Normal1"/>
+        <w:pStyle w:val="LOnormal"/>
         <w:shd w:val="clear" w:fill="1F1F1F"/>
         <w:spacing w:lineRule="auto" w:line="324"/>
         <w:ind w:left="720" w:hanging="0"/>
@@ -18299,7 +18415,7 @@
     </w:p>
     <w:p>
       <w:pPr>
-        <w:pStyle w:val="Normal1"/>
+        <w:pStyle w:val="LOnormal"/>
         <w:ind w:left="720" w:hanging="0"/>
         <w:rPr>
           <w:b/>
@@ -18318,7 +18434,7 @@
     </w:p>
     <w:p>
       <w:pPr>
-        <w:pStyle w:val="Normal1"/>
+        <w:pStyle w:val="LOnormal"/>
         <w:ind w:left="720" w:hanging="0"/>
         <w:rPr>
           <w:b/>
@@ -18337,7 +18453,7 @@
     </w:p>
     <w:p>
       <w:pPr>
-        <w:pStyle w:val="Normal1"/>
+        <w:pStyle w:val="LOnormal"/>
         <w:ind w:left="0" w:hanging="0"/>
         <w:jc w:val="both"/>
         <w:rPr>
@@ -18371,7 +18487,7 @@
     </w:p>
     <w:p>
       <w:pPr>
-        <w:pStyle w:val="Normal1"/>
+        <w:pStyle w:val="LOnormal"/>
         <w:ind w:left="0" w:hanging="0"/>
         <w:jc w:val="both"/>
         <w:rPr>
@@ -18388,7 +18504,7 @@
     </w:p>
     <w:p>
       <w:pPr>
-        <w:pStyle w:val="Normal1"/>
+        <w:pStyle w:val="LOnormal"/>
         <w:shd w:val="clear" w:fill="1F1F1F"/>
         <w:spacing w:lineRule="auto" w:line="324"/>
         <w:ind w:left="720" w:hanging="0"/>
@@ -18429,7 +18545,7 @@
     </w:p>
     <w:p>
       <w:pPr>
-        <w:pStyle w:val="Normal1"/>
+        <w:pStyle w:val="LOnormal"/>
         <w:shd w:val="clear" w:fill="1F1F1F"/>
         <w:spacing w:lineRule="auto" w:line="324"/>
         <w:ind w:left="720" w:hanging="0"/>
@@ -18617,7 +18733,7 @@
     </w:p>
     <w:p>
       <w:pPr>
-        <w:pStyle w:val="Normal1"/>
+        <w:pStyle w:val="LOnormal"/>
         <w:shd w:val="clear" w:fill="1F1F1F"/>
         <w:spacing w:lineRule="auto" w:line="324"/>
         <w:ind w:left="720" w:hanging="0"/>
@@ -18703,7 +18819,7 @@
     </w:p>
     <w:p>
       <w:pPr>
-        <w:pStyle w:val="Normal1"/>
+        <w:pStyle w:val="LOnormal"/>
         <w:shd w:val="clear" w:fill="1F1F1F"/>
         <w:spacing w:lineRule="auto" w:line="324"/>
         <w:ind w:left="720" w:hanging="0"/>
@@ -18789,7 +18905,7 @@
     </w:p>
     <w:p>
       <w:pPr>
-        <w:pStyle w:val="Normal1"/>
+        <w:pStyle w:val="LOnormal"/>
         <w:shd w:val="clear" w:fill="1F1F1F"/>
         <w:spacing w:lineRule="auto" w:line="324"/>
         <w:ind w:left="720" w:hanging="0"/>
@@ -18821,7 +18937,7 @@
     </w:p>
     <w:p>
       <w:pPr>
-        <w:pStyle w:val="Normal1"/>
+        <w:pStyle w:val="LOnormal"/>
         <w:ind w:left="720" w:hanging="0"/>
         <w:rPr>
           <w:sz w:val="24"/>
@@ -18837,43 +18953,43 @@
     </w:p>
     <w:p>
       <w:pPr>
-        <w:pStyle w:val="Normal1"/>
-        <w:rPr>
-          <w:b/>
-          <w:b/>
-          <w:sz w:val="24"/>
-          <w:szCs w:val="24"/>
-        </w:rPr>
-      </w:pPr>
-      <w:r>
-        <w:rPr>
-          <w:b/>
-          <w:sz w:val="24"/>
-          <w:szCs w:val="24"/>
-        </w:rPr>
-      </w:r>
-    </w:p>
-    <w:p>
-      <w:pPr>
-        <w:pStyle w:val="Normal1"/>
-        <w:rPr>
-          <w:b/>
-          <w:b/>
-          <w:sz w:val="24"/>
-          <w:szCs w:val="24"/>
-        </w:rPr>
-      </w:pPr>
-      <w:r>
-        <w:rPr>
-          <w:b/>
-          <w:sz w:val="24"/>
-          <w:szCs w:val="24"/>
-        </w:rPr>
-      </w:r>
-    </w:p>
-    <w:p>
-      <w:pPr>
-        <w:pStyle w:val="Normal1"/>
+        <w:pStyle w:val="LOnormal"/>
+        <w:rPr>
+          <w:b/>
+          <w:b/>
+          <w:sz w:val="24"/>
+          <w:szCs w:val="24"/>
+        </w:rPr>
+      </w:pPr>
+      <w:r>
+        <w:rPr>
+          <w:b/>
+          <w:sz w:val="24"/>
+          <w:szCs w:val="24"/>
+        </w:rPr>
+      </w:r>
+    </w:p>
+    <w:p>
+      <w:pPr>
+        <w:pStyle w:val="LOnormal"/>
+        <w:rPr>
+          <w:b/>
+          <w:b/>
+          <w:sz w:val="24"/>
+          <w:szCs w:val="24"/>
+        </w:rPr>
+      </w:pPr>
+      <w:r>
+        <w:rPr>
+          <w:b/>
+          <w:sz w:val="24"/>
+          <w:szCs w:val="24"/>
+        </w:rPr>
+      </w:r>
+    </w:p>
+    <w:p>
+      <w:pPr>
+        <w:pStyle w:val="LOnormal"/>
         <w:numPr>
           <w:ilvl w:val="0"/>
           <w:numId w:val="6"/>
@@ -18898,115 +19014,115 @@
     </w:p>
     <w:p>
       <w:pPr>
-        <w:pStyle w:val="Normal1"/>
-        <w:rPr>
-          <w:b/>
-          <w:b/>
-          <w:sz w:val="24"/>
-          <w:szCs w:val="24"/>
-        </w:rPr>
-      </w:pPr>
-      <w:r>
-        <w:rPr>
-          <w:b/>
-          <w:sz w:val="24"/>
-          <w:szCs w:val="24"/>
-        </w:rPr>
-      </w:r>
-    </w:p>
-    <w:p>
-      <w:pPr>
-        <w:pStyle w:val="Normal1"/>
-        <w:rPr>
-          <w:b/>
-          <w:b/>
-          <w:sz w:val="24"/>
-          <w:szCs w:val="24"/>
-        </w:rPr>
-      </w:pPr>
-      <w:r>
-        <w:rPr>
-          <w:b/>
-          <w:sz w:val="24"/>
-          <w:szCs w:val="24"/>
-        </w:rPr>
-      </w:r>
-    </w:p>
-    <w:p>
-      <w:pPr>
-        <w:pStyle w:val="Normal1"/>
-        <w:rPr>
-          <w:b/>
-          <w:b/>
-          <w:sz w:val="24"/>
-          <w:szCs w:val="24"/>
-        </w:rPr>
-      </w:pPr>
-      <w:r>
-        <w:rPr>
-          <w:b/>
-          <w:sz w:val="24"/>
-          <w:szCs w:val="24"/>
-        </w:rPr>
-      </w:r>
-    </w:p>
-    <w:p>
-      <w:pPr>
-        <w:pStyle w:val="Normal1"/>
-        <w:rPr>
-          <w:b/>
-          <w:b/>
-          <w:sz w:val="24"/>
-          <w:szCs w:val="24"/>
-        </w:rPr>
-      </w:pPr>
-      <w:r>
-        <w:rPr>
-          <w:b/>
-          <w:sz w:val="24"/>
-          <w:szCs w:val="24"/>
-        </w:rPr>
-      </w:r>
-    </w:p>
-    <w:p>
-      <w:pPr>
-        <w:pStyle w:val="Normal1"/>
-        <w:rPr>
-          <w:b/>
-          <w:b/>
-          <w:sz w:val="24"/>
-          <w:szCs w:val="24"/>
-        </w:rPr>
-      </w:pPr>
-      <w:r>
-        <w:rPr>
-          <w:b/>
-          <w:sz w:val="24"/>
-          <w:szCs w:val="24"/>
-        </w:rPr>
-      </w:r>
-    </w:p>
-    <w:p>
-      <w:pPr>
-        <w:pStyle w:val="Normal1"/>
-        <w:rPr>
-          <w:b/>
-          <w:b/>
-          <w:sz w:val="24"/>
-          <w:szCs w:val="24"/>
-        </w:rPr>
-      </w:pPr>
-      <w:r>
-        <w:rPr>
-          <w:b/>
-          <w:sz w:val="24"/>
-          <w:szCs w:val="24"/>
-        </w:rPr>
-      </w:r>
-    </w:p>
-    <w:p>
-      <w:pPr>
-        <w:pStyle w:val="Normal1"/>
+        <w:pStyle w:val="LOnormal"/>
+        <w:rPr>
+          <w:b/>
+          <w:b/>
+          <w:sz w:val="24"/>
+          <w:szCs w:val="24"/>
+        </w:rPr>
+      </w:pPr>
+      <w:r>
+        <w:rPr>
+          <w:b/>
+          <w:sz w:val="24"/>
+          <w:szCs w:val="24"/>
+        </w:rPr>
+      </w:r>
+    </w:p>
+    <w:p>
+      <w:pPr>
+        <w:pStyle w:val="LOnormal"/>
+        <w:rPr>
+          <w:b/>
+          <w:b/>
+          <w:sz w:val="24"/>
+          <w:szCs w:val="24"/>
+        </w:rPr>
+      </w:pPr>
+      <w:r>
+        <w:rPr>
+          <w:b/>
+          <w:sz w:val="24"/>
+          <w:szCs w:val="24"/>
+        </w:rPr>
+      </w:r>
+    </w:p>
+    <w:p>
+      <w:pPr>
+        <w:pStyle w:val="LOnormal"/>
+        <w:rPr>
+          <w:b/>
+          <w:b/>
+          <w:sz w:val="24"/>
+          <w:szCs w:val="24"/>
+        </w:rPr>
+      </w:pPr>
+      <w:r>
+        <w:rPr>
+          <w:b/>
+          <w:sz w:val="24"/>
+          <w:szCs w:val="24"/>
+        </w:rPr>
+      </w:r>
+    </w:p>
+    <w:p>
+      <w:pPr>
+        <w:pStyle w:val="LOnormal"/>
+        <w:rPr>
+          <w:b/>
+          <w:b/>
+          <w:sz w:val="24"/>
+          <w:szCs w:val="24"/>
+        </w:rPr>
+      </w:pPr>
+      <w:r>
+        <w:rPr>
+          <w:b/>
+          <w:sz w:val="24"/>
+          <w:szCs w:val="24"/>
+        </w:rPr>
+      </w:r>
+    </w:p>
+    <w:p>
+      <w:pPr>
+        <w:pStyle w:val="LOnormal"/>
+        <w:rPr>
+          <w:b/>
+          <w:b/>
+          <w:sz w:val="24"/>
+          <w:szCs w:val="24"/>
+        </w:rPr>
+      </w:pPr>
+      <w:r>
+        <w:rPr>
+          <w:b/>
+          <w:sz w:val="24"/>
+          <w:szCs w:val="24"/>
+        </w:rPr>
+      </w:r>
+    </w:p>
+    <w:p>
+      <w:pPr>
+        <w:pStyle w:val="LOnormal"/>
+        <w:rPr>
+          <w:b/>
+          <w:b/>
+          <w:sz w:val="24"/>
+          <w:szCs w:val="24"/>
+        </w:rPr>
+      </w:pPr>
+      <w:r>
+        <w:rPr>
+          <w:b/>
+          <w:sz w:val="24"/>
+          <w:szCs w:val="24"/>
+        </w:rPr>
+      </w:r>
+    </w:p>
+    <w:p>
+      <w:pPr>
+        <w:pStyle w:val="LOnormal"/>
         <w:rPr/>
       </w:pPr>
       <w:r>
@@ -20062,6 +20178,7 @@
     <w:qFormat/>
     <w:pPr>
       <w:widowControl/>
+      <w:suppressAutoHyphens w:val="true"/>
       <w:bidi w:val="0"/>
       <w:spacing w:lineRule="auto" w:line="276" w:before="0" w:after="0"/>
       <w:jc w:val="left"/>
@@ -20077,8 +20194,8 @@
   </w:style>
   <w:style w:type="paragraph" w:styleId="Ttulo1">
     <w:name w:val="Heading 1"/>
-    <w:basedOn w:val="Normal1"/>
-    <w:next w:val="Normal1"/>
+    <w:basedOn w:val="LOnormal"/>
+    <w:next w:val="LOnormal"/>
     <w:qFormat/>
     <w:pPr>
       <w:keepNext w:val="true"/>
@@ -20093,8 +20210,8 @@
   </w:style>
   <w:style w:type="paragraph" w:styleId="Ttulo2">
     <w:name w:val="Heading 2"/>
-    <w:basedOn w:val="Normal1"/>
-    <w:next w:val="Normal1"/>
+    <w:basedOn w:val="LOnormal"/>
+    <w:next w:val="LOnormal"/>
     <w:qFormat/>
     <w:pPr>
       <w:keepNext w:val="true"/>
@@ -20110,8 +20227,8 @@
   </w:style>
   <w:style w:type="paragraph" w:styleId="Ttulo3">
     <w:name w:val="Heading 3"/>
-    <w:basedOn w:val="Normal1"/>
-    <w:next w:val="Normal1"/>
+    <w:basedOn w:val="LOnormal"/>
+    <w:next w:val="LOnormal"/>
     <w:qFormat/>
     <w:pPr>
       <w:keepNext w:val="true"/>
@@ -20128,8 +20245,8 @@
   </w:style>
   <w:style w:type="paragraph" w:styleId="Ttulo4">
     <w:name w:val="Heading 4"/>
-    <w:basedOn w:val="Normal1"/>
-    <w:next w:val="Normal1"/>
+    <w:basedOn w:val="LOnormal"/>
+    <w:next w:val="LOnormal"/>
     <w:qFormat/>
     <w:pPr>
       <w:keepNext w:val="true"/>
@@ -20145,8 +20262,8 @@
   </w:style>
   <w:style w:type="paragraph" w:styleId="Ttulo5">
     <w:name w:val="Heading 5"/>
-    <w:basedOn w:val="Normal1"/>
-    <w:next w:val="Normal1"/>
+    <w:basedOn w:val="LOnormal"/>
+    <w:next w:val="LOnormal"/>
     <w:qFormat/>
     <w:pPr>
       <w:keepNext w:val="true"/>
@@ -20162,8 +20279,8 @@
   </w:style>
   <w:style w:type="paragraph" w:styleId="Ttulo6">
     <w:name w:val="Heading 6"/>
-    <w:basedOn w:val="Normal1"/>
-    <w:next w:val="Normal1"/>
+    <w:basedOn w:val="LOnormal"/>
+    <w:next w:val="LOnormal"/>
     <w:qFormat/>
     <w:pPr>
       <w:keepNext w:val="true"/>
@@ -20236,11 +20353,12 @@
       <w:rFonts w:cs="Lohit Devanagari"/>
     </w:rPr>
   </w:style>
-  <w:style w:type="paragraph" w:styleId="Normal1" w:default="1">
+  <w:style w:type="paragraph" w:styleId="LOnormal" w:default="1">
     <w:name w:val="LO-normal"/>
     <w:qFormat/>
     <w:pPr>
       <w:widowControl/>
+      <w:suppressAutoHyphens w:val="true"/>
       <w:bidi w:val="0"/>
       <w:spacing w:lineRule="auto" w:line="276" w:before="0" w:after="0"/>
       <w:jc w:val="left"/>
@@ -20256,8 +20374,8 @@
   </w:style>
   <w:style w:type="paragraph" w:styleId="Ttulododocumento">
     <w:name w:val="Title"/>
-    <w:basedOn w:val="Normal1"/>
-    <w:next w:val="Normal1"/>
+    <w:basedOn w:val="LOnormal"/>
+    <w:next w:val="LOnormal"/>
     <w:qFormat/>
     <w:pPr>
       <w:keepNext w:val="true"/>
@@ -20272,8 +20390,8 @@
   </w:style>
   <w:style w:type="paragraph" w:styleId="Subttulo">
     <w:name w:val="Subtitle"/>
-    <w:basedOn w:val="Normal1"/>
-    <w:next w:val="Normal1"/>
+    <w:basedOn w:val="LOnormal"/>
+    <w:next w:val="LOnormal"/>
     <w:qFormat/>
     <w:pPr>
       <w:keepNext w:val="true"/>

</xml_diff>